<commit_message>
minor changes, updated the build script to  default to producing verbose errors for C compilation
</commit_message>
<xml_diff>
--- a/inst/ubinc/templates/report.docx
+++ b/inst/ubinc/templates/report.docx
@@ -183,9 +183,23 @@
           <w:pPr>
             <w:pStyle w:val="Header"/>
             <w:ind w:right="360"/>
+            <w:rPr>
+              <w:b/>
+            </w:rPr>
           </w:pPr>
+          <w:proofErr w:type="gramStart"/>
           <w:r>
-            <w:t>&lt;FOOTER_LEFT&gt;</w:t>
+            <w:rPr>
+              <w:b/>
+            </w:rPr>
+            <w:t>::</w:t>
+          </w:r>
+          <w:proofErr w:type="gramEnd"/>
+          <w:r>
+            <w:rPr>
+              <w:b/>
+            </w:rPr>
+            <w:t>FOOTER_LEFT::</w:t>
           </w:r>
         </w:p>
       </w:tc>
@@ -257,9 +271,23 @@
         <w:p>
           <w:pPr>
             <w:pStyle w:val="Header"/>
+            <w:rPr>
+              <w:b/>
+            </w:rPr>
           </w:pPr>
+          <w:proofErr w:type="gramStart"/>
           <w:r>
-            <w:t>&lt;HEADER_LEFT&gt;</w:t>
+            <w:rPr>
+              <w:b/>
+            </w:rPr>
+            <w:t>::</w:t>
+          </w:r>
+          <w:proofErr w:type="gramEnd"/>
+          <w:r>
+            <w:rPr>
+              <w:b/>
+            </w:rPr>
+            <w:t>HEADER_LEFT::</w:t>
           </w:r>
         </w:p>
       </w:tc>
@@ -271,9 +299,23 @@
           <w:pPr>
             <w:pStyle w:val="Header"/>
             <w:jc w:val="right"/>
+            <w:rPr>
+              <w:b/>
+            </w:rPr>
           </w:pPr>
+          <w:proofErr w:type="gramStart"/>
           <w:r>
-            <w:t>&lt;HEADER_RIGHT&gt;</w:t>
+            <w:rPr>
+              <w:b/>
+            </w:rPr>
+            <w:t>::</w:t>
+          </w:r>
+          <w:proofErr w:type="gramEnd"/>
+          <w:r>
+            <w:rPr>
+              <w:b/>
+            </w:rPr>
+            <w:t>HEADER_RIGHT::</w:t>
           </w:r>
         </w:p>
       </w:tc>
@@ -1060,7 +1102,6 @@
     <w:name w:val="Strong1"/>
     <w:basedOn w:val="DefaultParagraphFont"/>
     <w:uiPriority w:val="1"/>
-    <w:qFormat/>
     <w:rsid w:val="007B3E96"/>
     <w:rPr>
       <w:b/>

</xml_diff>

<commit_message>
Added NCA options: C0 extrapolation Analysis of sparse sampled data Workshop components
</commit_message>
<xml_diff>
--- a/inst/ubinc/templates/report.docx
+++ b/inst/ubinc/templates/report.docx
@@ -2,14 +2,14 @@
 <file path=word/document.xml><?xml version="1.0" encoding="utf-8"?>
 <w:document xmlns:wpc="http://schemas.microsoft.com/office/word/2010/wordprocessingCanvas" xmlns:cx="http://schemas.microsoft.com/office/drawing/2014/chartex" xmlns:cx1="http://schemas.microsoft.com/office/drawing/2015/9/8/chartex" xmlns:cx2="http://schemas.microsoft.com/office/drawing/2015/10/21/chartex" xmlns:cx3="http://schemas.microsoft.com/office/drawing/2016/5/9/chartex" xmlns:cx4="http://schemas.microsoft.com/office/drawing/2016/5/10/chartex" xmlns:cx5="http://schemas.microsoft.com/office/drawing/2016/5/11/chartex" xmlns:cx6="http://schemas.microsoft.com/office/drawing/2016/5/12/chartex" xmlns:cx7="http://schemas.microsoft.com/office/drawing/2016/5/13/chartex" xmlns:cx8="http://schemas.microsoft.com/office/drawing/2016/5/14/chartex" xmlns:mc="http://schemas.openxmlformats.org/markup-compatibility/2006" xmlns:aink="http://schemas.microsoft.com/office/drawing/2016/ink" xmlns:am3d="http://schemas.microsoft.com/office/drawing/2017/model3d" xmlns:o="urn:schemas-microsoft-com:office:office" xmlns:r="http://schemas.openxmlformats.org/officeDocument/2006/relationships" xmlns:m="http://schemas.openxmlformats.org/officeDocument/2006/math" xmlns:v="urn:schemas-microsoft-com:vml" xmlns:wp14="http://schemas.microsoft.com/office/word/2010/wordprocessingDrawing" xmlns:wp="http://schemas.openxmlformats.org/drawingml/2006/wordprocessingDrawing" xmlns:w10="urn:schemas-microsoft-com:office:word" xmlns:w="http://schemas.openxmlformats.org/wordprocessingml/2006/main" xmlns:w14="http://schemas.microsoft.com/office/word/2010/wordml" xmlns:w15="http://schemas.microsoft.com/office/word/2012/wordml" xmlns:w16cid="http://schemas.microsoft.com/office/word/2016/wordml/cid" xmlns:w16se="http://schemas.microsoft.com/office/word/2015/wordml/symex" xmlns:wpg="http://schemas.microsoft.com/office/word/2010/wordprocessingGroup" xmlns:wpi="http://schemas.microsoft.com/office/word/2010/wordprocessingInk" xmlns:wne="http://schemas.microsoft.com/office/word/2006/wordml" xmlns:wps="http://schemas.microsoft.com/office/word/2010/wordprocessingShape" mc:Ignorable="w14 w15 w16se w16cid wp14">
   <w:body>
-    <w:p>
-      <w:bookmarkStart w:id="0" w:name="_GoBack"/>
-      <w:bookmarkEnd w:id="0"/>
-    </w:p>
+    <w:p/>
     <w:sectPr>
-      <w:headerReference w:type="default" r:id="rId7"/>
-      <w:footerReference w:type="even" r:id="rId8"/>
-      <w:footerReference w:type="default" r:id="rId9"/>
+      <w:headerReference w:type="even" r:id="rId7"/>
+      <w:headerReference w:type="default" r:id="rId8"/>
+      <w:footerReference w:type="even" r:id="rId9"/>
+      <w:footerReference w:type="default" r:id="rId10"/>
+      <w:headerReference w:type="first" r:id="rId11"/>
+      <w:footerReference w:type="first" r:id="rId12"/>
       <w:pgSz w:w="11900" w:h="16840"/>
       <w:pgMar w:top="1417" w:right="1417" w:bottom="1417" w:left="1417" w:header="708" w:footer="708" w:gutter="0"/>
       <w:cols w:space="708"/>
@@ -187,19 +187,13 @@
               <w:b/>
             </w:rPr>
           </w:pPr>
-          <w:proofErr w:type="gramStart"/>
+          <w:bookmarkStart w:id="0" w:name="_GoBack"/>
+          <w:bookmarkEnd w:id="0"/>
           <w:r>
             <w:rPr>
               <w:b/>
             </w:rPr>
-            <w:t>::</w:t>
-          </w:r>
-          <w:proofErr w:type="gramEnd"/>
-          <w:r>
-            <w:rPr>
-              <w:b/>
-            </w:rPr>
-            <w:t>FOOTER_LEFT::</w:t>
+            <w:t>U__FOOTER_LEFT__U</w:t>
           </w:r>
         </w:p>
       </w:tc>
@@ -216,6 +210,16 @@
       </w:tc>
     </w:tr>
   </w:tbl>
+  <w:p>
+    <w:pPr>
+      <w:pStyle w:val="Footer"/>
+    </w:pPr>
+  </w:p>
+</w:ftr>
+</file>
+
+<file path=word/footer3.xml><?xml version="1.0" encoding="utf-8"?>
+<w:ftr xmlns:wpc="http://schemas.microsoft.com/office/word/2010/wordprocessingCanvas" xmlns:cx="http://schemas.microsoft.com/office/drawing/2014/chartex" xmlns:cx1="http://schemas.microsoft.com/office/drawing/2015/9/8/chartex" xmlns:cx2="http://schemas.microsoft.com/office/drawing/2015/10/21/chartex" xmlns:cx3="http://schemas.microsoft.com/office/drawing/2016/5/9/chartex" xmlns:cx4="http://schemas.microsoft.com/office/drawing/2016/5/10/chartex" xmlns:cx5="http://schemas.microsoft.com/office/drawing/2016/5/11/chartex" xmlns:cx6="http://schemas.microsoft.com/office/drawing/2016/5/12/chartex" xmlns:cx7="http://schemas.microsoft.com/office/drawing/2016/5/13/chartex" xmlns:cx8="http://schemas.microsoft.com/office/drawing/2016/5/14/chartex" xmlns:mc="http://schemas.openxmlformats.org/markup-compatibility/2006" xmlns:aink="http://schemas.microsoft.com/office/drawing/2016/ink" xmlns:am3d="http://schemas.microsoft.com/office/drawing/2017/model3d" xmlns:o="urn:schemas-microsoft-com:office:office" xmlns:r="http://schemas.openxmlformats.org/officeDocument/2006/relationships" xmlns:m="http://schemas.openxmlformats.org/officeDocument/2006/math" xmlns:v="urn:schemas-microsoft-com:vml" xmlns:wp14="http://schemas.microsoft.com/office/word/2010/wordprocessingDrawing" xmlns:wp="http://schemas.openxmlformats.org/drawingml/2006/wordprocessingDrawing" xmlns:w10="urn:schemas-microsoft-com:office:word" xmlns:w="http://schemas.openxmlformats.org/wordprocessingml/2006/main" xmlns:w14="http://schemas.microsoft.com/office/word/2010/wordml" xmlns:w15="http://schemas.microsoft.com/office/word/2012/wordml" xmlns:w16cid="http://schemas.microsoft.com/office/word/2016/wordml/cid" xmlns:w16se="http://schemas.microsoft.com/office/word/2015/wordml/symex" xmlns:wpg="http://schemas.microsoft.com/office/word/2010/wordprocessingGroup" xmlns:wpi="http://schemas.microsoft.com/office/word/2010/wordprocessingInk" xmlns:wne="http://schemas.microsoft.com/office/word/2006/wordml" xmlns:wps="http://schemas.microsoft.com/office/word/2010/wordprocessingShape" mc:Ignorable="w14 w15 w16se w16cid wp14">
   <w:p>
     <w:pPr>
       <w:pStyle w:val="Footer"/>
@@ -244,6 +248,16 @@
 </file>
 
 <file path=word/header1.xml><?xml version="1.0" encoding="utf-8"?>
+<w:hdr xmlns:wpc="http://schemas.microsoft.com/office/word/2010/wordprocessingCanvas" xmlns:cx="http://schemas.microsoft.com/office/drawing/2014/chartex" xmlns:cx1="http://schemas.microsoft.com/office/drawing/2015/9/8/chartex" xmlns:cx2="http://schemas.microsoft.com/office/drawing/2015/10/21/chartex" xmlns:cx3="http://schemas.microsoft.com/office/drawing/2016/5/9/chartex" xmlns:cx4="http://schemas.microsoft.com/office/drawing/2016/5/10/chartex" xmlns:cx5="http://schemas.microsoft.com/office/drawing/2016/5/11/chartex" xmlns:cx6="http://schemas.microsoft.com/office/drawing/2016/5/12/chartex" xmlns:cx7="http://schemas.microsoft.com/office/drawing/2016/5/13/chartex" xmlns:cx8="http://schemas.microsoft.com/office/drawing/2016/5/14/chartex" xmlns:mc="http://schemas.openxmlformats.org/markup-compatibility/2006" xmlns:aink="http://schemas.microsoft.com/office/drawing/2016/ink" xmlns:am3d="http://schemas.microsoft.com/office/drawing/2017/model3d" xmlns:o="urn:schemas-microsoft-com:office:office" xmlns:r="http://schemas.openxmlformats.org/officeDocument/2006/relationships" xmlns:m="http://schemas.openxmlformats.org/officeDocument/2006/math" xmlns:v="urn:schemas-microsoft-com:vml" xmlns:wp14="http://schemas.microsoft.com/office/word/2010/wordprocessingDrawing" xmlns:wp="http://schemas.openxmlformats.org/drawingml/2006/wordprocessingDrawing" xmlns:w10="urn:schemas-microsoft-com:office:word" xmlns:w="http://schemas.openxmlformats.org/wordprocessingml/2006/main" xmlns:w14="http://schemas.microsoft.com/office/word/2010/wordml" xmlns:w15="http://schemas.microsoft.com/office/word/2012/wordml" xmlns:w16cid="http://schemas.microsoft.com/office/word/2016/wordml/cid" xmlns:w16se="http://schemas.microsoft.com/office/word/2015/wordml/symex" xmlns:wpg="http://schemas.microsoft.com/office/word/2010/wordprocessingGroup" xmlns:wpi="http://schemas.microsoft.com/office/word/2010/wordprocessingInk" xmlns:wne="http://schemas.microsoft.com/office/word/2006/wordml" xmlns:wps="http://schemas.microsoft.com/office/word/2010/wordprocessingShape" mc:Ignorable="w14 w15 w16se w16cid wp14">
+  <w:p>
+    <w:pPr>
+      <w:pStyle w:val="Header"/>
+    </w:pPr>
+  </w:p>
+</w:hdr>
+</file>
+
+<file path=word/header2.xml><?xml version="1.0" encoding="utf-8"?>
 <w:hdr xmlns:wpc="http://schemas.microsoft.com/office/word/2010/wordprocessingCanvas" xmlns:cx="http://schemas.microsoft.com/office/drawing/2014/chartex" xmlns:cx1="http://schemas.microsoft.com/office/drawing/2015/9/8/chartex" xmlns:cx2="http://schemas.microsoft.com/office/drawing/2015/10/21/chartex" xmlns:cx3="http://schemas.microsoft.com/office/drawing/2016/5/9/chartex" xmlns:cx4="http://schemas.microsoft.com/office/drawing/2016/5/10/chartex" xmlns:cx5="http://schemas.microsoft.com/office/drawing/2016/5/11/chartex" xmlns:cx6="http://schemas.microsoft.com/office/drawing/2016/5/12/chartex" xmlns:cx7="http://schemas.microsoft.com/office/drawing/2016/5/13/chartex" xmlns:cx8="http://schemas.microsoft.com/office/drawing/2016/5/14/chartex" xmlns:mc="http://schemas.openxmlformats.org/markup-compatibility/2006" xmlns:aink="http://schemas.microsoft.com/office/drawing/2016/ink" xmlns:am3d="http://schemas.microsoft.com/office/drawing/2017/model3d" xmlns:o="urn:schemas-microsoft-com:office:office" xmlns:r="http://schemas.openxmlformats.org/officeDocument/2006/relationships" xmlns:m="http://schemas.openxmlformats.org/officeDocument/2006/math" xmlns:v="urn:schemas-microsoft-com:vml" xmlns:wp14="http://schemas.microsoft.com/office/word/2010/wordprocessingDrawing" xmlns:wp="http://schemas.openxmlformats.org/drawingml/2006/wordprocessingDrawing" xmlns:w10="urn:schemas-microsoft-com:office:word" xmlns:w="http://schemas.openxmlformats.org/wordprocessingml/2006/main" xmlns:w14="http://schemas.microsoft.com/office/word/2010/wordml" xmlns:w15="http://schemas.microsoft.com/office/word/2012/wordml" xmlns:w16cid="http://schemas.microsoft.com/office/word/2016/wordml/cid" xmlns:w16se="http://schemas.microsoft.com/office/word/2015/wordml/symex" xmlns:wpg="http://schemas.microsoft.com/office/word/2010/wordprocessingGroup" xmlns:wpi="http://schemas.microsoft.com/office/word/2010/wordprocessingInk" xmlns:wne="http://schemas.microsoft.com/office/word/2006/wordml" xmlns:wps="http://schemas.microsoft.com/office/word/2010/wordprocessingShape" mc:Ignorable="w14 w15 w16se w16cid wp14">
   <w:tbl>
     <w:tblPr>
@@ -275,19 +289,11 @@
               <w:b/>
             </w:rPr>
           </w:pPr>
-          <w:proofErr w:type="gramStart"/>
           <w:r>
             <w:rPr>
               <w:b/>
             </w:rPr>
-            <w:t>::</w:t>
-          </w:r>
-          <w:proofErr w:type="gramEnd"/>
-          <w:r>
-            <w:rPr>
-              <w:b/>
-            </w:rPr>
-            <w:t>HEADER_LEFT::</w:t>
+            <w:t>U__HEADER_LEFT__U</w:t>
           </w:r>
         </w:p>
       </w:tc>
@@ -303,24 +309,38 @@
               <w:b/>
             </w:rPr>
           </w:pPr>
-          <w:proofErr w:type="gramStart"/>
           <w:r>
             <w:rPr>
               <w:b/>
             </w:rPr>
-            <w:t>::</w:t>
+            <w:t>U__HEADER_RIGHT__U</w:t>
           </w:r>
-          <w:proofErr w:type="gramEnd"/>
           <w:r>
             <w:rPr>
               <w:b/>
             </w:rPr>
-            <w:t>HEADER_RIGHT::</w:t>
+            <w:t xml:space="preserve"> </w:t>
+          </w:r>
+          <w:r>
+            <w:rPr>
+              <w:b/>
+            </w:rPr>
+            <w:t>&gt;</w:t>
           </w:r>
         </w:p>
       </w:tc>
     </w:tr>
   </w:tbl>
+  <w:p>
+    <w:pPr>
+      <w:pStyle w:val="Header"/>
+    </w:pPr>
+  </w:p>
+</w:hdr>
+</file>
+
+<file path=word/header3.xml><?xml version="1.0" encoding="utf-8"?>
+<w:hdr xmlns:wpc="http://schemas.microsoft.com/office/word/2010/wordprocessingCanvas" xmlns:cx="http://schemas.microsoft.com/office/drawing/2014/chartex" xmlns:cx1="http://schemas.microsoft.com/office/drawing/2015/9/8/chartex" xmlns:cx2="http://schemas.microsoft.com/office/drawing/2015/10/21/chartex" xmlns:cx3="http://schemas.microsoft.com/office/drawing/2016/5/9/chartex" xmlns:cx4="http://schemas.microsoft.com/office/drawing/2016/5/10/chartex" xmlns:cx5="http://schemas.microsoft.com/office/drawing/2016/5/11/chartex" xmlns:cx6="http://schemas.microsoft.com/office/drawing/2016/5/12/chartex" xmlns:cx7="http://schemas.microsoft.com/office/drawing/2016/5/13/chartex" xmlns:cx8="http://schemas.microsoft.com/office/drawing/2016/5/14/chartex" xmlns:mc="http://schemas.openxmlformats.org/markup-compatibility/2006" xmlns:aink="http://schemas.microsoft.com/office/drawing/2016/ink" xmlns:am3d="http://schemas.microsoft.com/office/drawing/2017/model3d" xmlns:o="urn:schemas-microsoft-com:office:office" xmlns:r="http://schemas.openxmlformats.org/officeDocument/2006/relationships" xmlns:m="http://schemas.openxmlformats.org/officeDocument/2006/math" xmlns:v="urn:schemas-microsoft-com:vml" xmlns:wp14="http://schemas.microsoft.com/office/word/2010/wordprocessingDrawing" xmlns:wp="http://schemas.openxmlformats.org/drawingml/2006/wordprocessingDrawing" xmlns:w10="urn:schemas-microsoft-com:office:word" xmlns:w="http://schemas.openxmlformats.org/wordprocessingml/2006/main" xmlns:w14="http://schemas.microsoft.com/office/word/2010/wordml" xmlns:w15="http://schemas.microsoft.com/office/word/2012/wordml" xmlns:w16cid="http://schemas.microsoft.com/office/word/2016/wordml/cid" xmlns:w16se="http://schemas.microsoft.com/office/word/2015/wordml/symex" xmlns:wpg="http://schemas.microsoft.com/office/word/2010/wordprocessingGroup" xmlns:wpi="http://schemas.microsoft.com/office/word/2010/wordprocessingInk" xmlns:wne="http://schemas.microsoft.com/office/word/2006/wordml" xmlns:wps="http://schemas.microsoft.com/office/word/2010/wordprocessingShape" mc:Ignorable="w14 w15 w16se w16cid wp14">
   <w:p>
     <w:pPr>
       <w:pStyle w:val="Header"/>

</xml_diff>

<commit_message>
- Reporting: Added Word reporting functions - Deployment: Model was only running in R and not in C (fixed)
</commit_message>
<xml_diff>
--- a/inst/ubinc/templates/report.docx
+++ b/inst/ubinc/templates/report.docx
@@ -4,12 +4,12 @@
   <w:body>
     <w:p/>
     <w:sectPr>
-      <w:headerReference w:type="even" r:id="rId7"/>
-      <w:headerReference w:type="default" r:id="rId8"/>
-      <w:footerReference w:type="even" r:id="rId9"/>
-      <w:footerReference w:type="default" r:id="rId10"/>
-      <w:headerReference w:type="first" r:id="rId11"/>
-      <w:footerReference w:type="first" r:id="rId12"/>
+      <w:headerReference w:type="even" r:id="rId8"/>
+      <w:headerReference w:type="default" r:id="rId9"/>
+      <w:footerReference w:type="even" r:id="rId10"/>
+      <w:footerReference w:type="default" r:id="rId11"/>
+      <w:headerReference w:type="first" r:id="rId12"/>
+      <w:footerReference w:type="first" r:id="rId13"/>
       <w:pgSz w:w="11900" w:h="16840"/>
       <w:pgMar w:top="1417" w:right="1417" w:bottom="1417" w:left="1417" w:header="708" w:footer="708" w:gutter="0"/>
       <w:cols w:space="708"/>
@@ -175,23 +175,28 @@
       <w:gridCol w:w="4641"/>
     </w:tblGrid>
     <w:tr>
+      <w:trPr>
+        <w:cnfStyle w:val="100000000000" w:firstRow="1" w:lastRow="0" w:firstColumn="0" w:lastColumn="0" w:oddVBand="0" w:evenVBand="0" w:oddHBand="0" w:evenHBand="0" w:firstRowFirstColumn="0" w:firstRowLastColumn="0" w:lastRowFirstColumn="0" w:lastRowLastColumn="0"/>
+      </w:trPr>
       <w:tc>
         <w:tcPr>
           <w:tcW w:w="4641" w:type="dxa"/>
+          <w:shd w:val="clear" w:color="auto" w:fill="auto"/>
         </w:tcPr>
         <w:p>
           <w:pPr>
             <w:pStyle w:val="Header"/>
             <w:ind w:right="360"/>
+            <w:jc w:val="left"/>
             <w:rPr>
-              <w:b/>
+              <w:b w:val="0"/>
+              <w:bCs w:val="0"/>
             </w:rPr>
           </w:pPr>
-          <w:bookmarkStart w:id="0" w:name="_GoBack"/>
-          <w:bookmarkEnd w:id="0"/>
           <w:r>
             <w:rPr>
-              <w:b/>
+              <w:b w:val="0"/>
+              <w:bCs w:val="0"/>
             </w:rPr>
             <w:t>U__FOOTER_LEFT__U</w:t>
           </w:r>
@@ -200,11 +205,16 @@
       <w:tc>
         <w:tcPr>
           <w:tcW w:w="4641" w:type="dxa"/>
+          <w:shd w:val="clear" w:color="auto" w:fill="auto"/>
         </w:tcPr>
         <w:p>
           <w:pPr>
             <w:pStyle w:val="Header"/>
             <w:jc w:val="right"/>
+            <w:rPr>
+              <w:b w:val="0"/>
+              <w:bCs w:val="0"/>
+            </w:rPr>
           </w:pPr>
         </w:p>
       </w:tc>
@@ -278,20 +288,27 @@
       <w:gridCol w:w="4641"/>
     </w:tblGrid>
     <w:tr>
+      <w:trPr>
+        <w:cnfStyle w:val="100000000000" w:firstRow="1" w:lastRow="0" w:firstColumn="0" w:lastColumn="0" w:oddVBand="0" w:evenVBand="0" w:oddHBand="0" w:evenHBand="0" w:firstRowFirstColumn="0" w:firstRowLastColumn="0" w:lastRowFirstColumn="0" w:lastRowLastColumn="0"/>
+      </w:trPr>
       <w:tc>
         <w:tcPr>
           <w:tcW w:w="4641" w:type="dxa"/>
+          <w:shd w:val="clear" w:color="auto" w:fill="auto"/>
         </w:tcPr>
         <w:p>
           <w:pPr>
             <w:pStyle w:val="Header"/>
+            <w:jc w:val="left"/>
             <w:rPr>
-              <w:b/>
+              <w:b w:val="0"/>
+              <w:bCs w:val="0"/>
             </w:rPr>
           </w:pPr>
           <w:r>
             <w:rPr>
-              <w:b/>
+              <w:b w:val="0"/>
+              <w:bCs w:val="0"/>
             </w:rPr>
             <w:t>U__HEADER_LEFT__U</w:t>
           </w:r>
@@ -300,33 +317,26 @@
       <w:tc>
         <w:tcPr>
           <w:tcW w:w="4641" w:type="dxa"/>
+          <w:shd w:val="clear" w:color="auto" w:fill="auto"/>
         </w:tcPr>
         <w:p>
           <w:pPr>
             <w:pStyle w:val="Header"/>
             <w:jc w:val="right"/>
             <w:rPr>
-              <w:b/>
+              <w:b w:val="0"/>
+              <w:bCs w:val="0"/>
             </w:rPr>
           </w:pPr>
           <w:r>
             <w:rPr>
-              <w:b/>
+              <w:b w:val="0"/>
+              <w:bCs w:val="0"/>
             </w:rPr>
             <w:t>U__HEADER_RIGHT__U</w:t>
           </w:r>
-          <w:r>
-            <w:rPr>
-              <w:b/>
-            </w:rPr>
-            <w:t xml:space="preserve"> </w:t>
-          </w:r>
-          <w:r>
-            <w:rPr>
-              <w:b/>
-            </w:rPr>
-            <w:t>&gt;</w:t>
-          </w:r>
+          <w:bookmarkStart w:id="0" w:name="_GoBack"/>
+          <w:bookmarkEnd w:id="0"/>
         </w:p>
       </w:tc>
     </w:tr>
@@ -637,7 +647,7 @@
     </w:rPrDefault>
     <w:pPrDefault/>
   </w:docDefaults>
-  <w:latentStyles w:defLockedState="0" w:defUIPriority="99" w:defSemiHidden="0" w:defUnhideWhenUsed="0" w:defQFormat="0" w:count="375">
+  <w:latentStyles w:defLockedState="0" w:defUIPriority="99" w:defSemiHidden="0" w:defUnhideWhenUsed="0" w:defQFormat="0" w:count="376">
     <w:lsdException w:name="Normal" w:uiPriority="0" w:qFormat="1"/>
     <w:lsdException w:name="heading 1" w:uiPriority="9" w:qFormat="1"/>
     <w:lsdException w:name="heading 2" w:semiHidden="1" w:uiPriority="9" w:unhideWhenUsed="1" w:qFormat="1"/>
@@ -743,7 +753,6 @@
     <w:lsdException w:name="HTML Sample" w:semiHidden="1" w:unhideWhenUsed="1"/>
     <w:lsdException w:name="HTML Typewriter" w:semiHidden="1" w:unhideWhenUsed="1"/>
     <w:lsdException w:name="HTML Variable" w:semiHidden="1" w:unhideWhenUsed="1"/>
-    <w:lsdException w:name="Normal Table" w:semiHidden="1" w:unhideWhenUsed="1"/>
     <w:lsdException w:name="annotation subject" w:semiHidden="1" w:unhideWhenUsed="1"/>
     <w:lsdException w:name="No List" w:semiHidden="1" w:unhideWhenUsed="1"/>
     <w:lsdException w:name="Outline List 1" w:semiHidden="1" w:unhideWhenUsed="1"/>
@@ -790,10 +799,8 @@
     <w:lsdException w:name="Table Subtle 2" w:semiHidden="1" w:unhideWhenUsed="1"/>
     <w:lsdException w:name="Table Web 1" w:semiHidden="1" w:unhideWhenUsed="1"/>
     <w:lsdException w:name="Table Web 2" w:semiHidden="1" w:unhideWhenUsed="1"/>
-    <w:lsdException w:name="Table Web 3" w:semiHidden="1" w:unhideWhenUsed="1"/>
     <w:lsdException w:name="Balloon Text" w:semiHidden="1" w:unhideWhenUsed="1"/>
     <w:lsdException w:name="Table Grid" w:uiPriority="59"/>
-    <w:lsdException w:name="Table Theme" w:semiHidden="1" w:unhideWhenUsed="1"/>
     <w:lsdException w:name="Placeholder Text" w:semiHidden="1"/>
     <w:lsdException w:name="No Spacing" w:uiPriority="1" w:qFormat="1"/>
     <w:lsdException w:name="Light Shading" w:uiPriority="60"/>
@@ -1004,6 +1011,7 @@
     <w:lsdException w:name="Smart Hyperlink" w:semiHidden="1" w:unhideWhenUsed="1"/>
     <w:lsdException w:name="Hashtag" w:semiHidden="1" w:unhideWhenUsed="1"/>
     <w:lsdException w:name="Unresolved Mention" w:semiHidden="1" w:unhideWhenUsed="1"/>
+    <w:lsdException w:name="Smart Link" w:semiHidden="1" w:unhideWhenUsed="1"/>
   </w:latentStyles>
   <w:style w:type="paragraph" w:default="1" w:styleId="Normal">
     <w:name w:val="Normal"/>
@@ -1454,10 +1462,15 @@
   </w:style>
   <w:style w:type="table" w:styleId="TableGrid">
     <w:name w:val="Table Grid"/>
-    <w:basedOn w:val="TableNormal"/>
+    <w:aliases w:val="Table Report"/>
+    <w:basedOn w:val="TableProfessional"/>
     <w:uiPriority w:val="59"/>
-    <w:rsid w:val="00AD31DD"/>
+    <w:rsid w:val="00246974"/>
+    <w:pPr>
+      <w:jc w:val="center"/>
+    </w:pPr>
     <w:tblPr>
+      <w:jc w:val="center"/>
       <w:tblBorders>
         <w:top w:val="single" w:sz="4" w:space="0" w:color="auto"/>
         <w:left w:val="single" w:sz="4" w:space="0" w:color="auto"/>
@@ -1467,6 +1480,23 @@
         <w:insideV w:val="single" w:sz="4" w:space="0" w:color="auto"/>
       </w:tblBorders>
     </w:tblPr>
+    <w:trPr>
+      <w:jc w:val="center"/>
+    </w:trPr>
+    <w:tcPr>
+      <w:shd w:val="clear" w:color="auto" w:fill="auto"/>
+    </w:tcPr>
+    <w:tblStylePr w:type="firstRow">
+      <w:rPr>
+        <w:b/>
+        <w:bCs/>
+        <w:color w:val="auto"/>
+      </w:rPr>
+      <w:tblPr/>
+      <w:tcPr>
+        <w:shd w:val="solid" w:color="000000" w:fill="FFFFFF"/>
+      </w:tcPr>
+    </w:tblStylePr>
   </w:style>
   <w:style w:type="character" w:styleId="PageNumber">
     <w:name w:val="page number"/>
@@ -1797,4 +1827,16 @@
   </a:objectDefaults>
   <a:extraClrSchemeLst/>
 </a:theme>
+</file>
+
+<file path=customXml/item1.xml><?xml version="1.0" encoding="utf-8"?>
+<b:Sources xmlns:b="http://schemas.openxmlformats.org/officeDocument/2006/bibliography" xmlns="http://schemas.openxmlformats.org/officeDocument/2006/bibliography" SelectedStyle="/APASixthEditionOfficeOnline.xsl" StyleName="APA" Version="6"/>
+</file>
+
+<file path=customXml/itemProps1.xml><?xml version="1.0" encoding="utf-8"?>
+<ds:datastoreItem xmlns:ds="http://schemas.openxmlformats.org/officeDocument/2006/customXml" ds:itemID="{73EC5210-FA3E-954F-B7F5-01D361D738C3}">
+  <ds:schemaRefs>
+    <ds:schemaRef ds:uri="http://schemas.openxmlformats.org/officeDocument/2006/bibliography"/>
+  </ds:schemaRefs>
+</ds:datastoreItem>
 </file>
</xml_diff>

<commit_message>
Reporting: Finished up Word reporting functions, updated vignettes, and   added example code to the templates
gg_axis: altered code so that bounds don't clip out stuff off the axis.
</commit_message>
<xml_diff>
--- a/inst/ubinc/templates/report.docx
+++ b/inst/ubinc/templates/report.docx
@@ -198,8 +198,10 @@
               <w:b w:val="0"/>
               <w:bCs w:val="0"/>
             </w:rPr>
-            <w:t>U__FOOTER_LEFT__U</w:t>
+            <w:t>:::FooterLeft:::</w:t>
           </w:r>
+          <w:bookmarkStart w:id="0" w:name="_GoBack"/>
+          <w:bookmarkEnd w:id="0"/>
         </w:p>
       </w:tc>
       <w:tc>
@@ -300,17 +302,13 @@
           <w:pPr>
             <w:pStyle w:val="Header"/>
             <w:jc w:val="left"/>
-            <w:rPr>
-              <w:b w:val="0"/>
-              <w:bCs w:val="0"/>
-            </w:rPr>
           </w:pPr>
           <w:r>
             <w:rPr>
               <w:b w:val="0"/>
               <w:bCs w:val="0"/>
             </w:rPr>
-            <w:t>U__HEADER_LEFT__U</w:t>
+            <w:t>:::HeaderLeft:::</w:t>
           </w:r>
         </w:p>
       </w:tc>
@@ -333,10 +331,8 @@
               <w:b w:val="0"/>
               <w:bCs w:val="0"/>
             </w:rPr>
-            <w:t>U__HEADER_RIGHT__U</w:t>
+            <w:t>:::HeaderRight:::</w:t>
           </w:r>
-          <w:bookmarkStart w:id="0" w:name="_GoBack"/>
-          <w:bookmarkEnd w:id="0"/>
         </w:p>
       </w:tc>
     </w:tr>
@@ -753,6 +749,7 @@
     <w:lsdException w:name="HTML Sample" w:semiHidden="1" w:unhideWhenUsed="1"/>
     <w:lsdException w:name="HTML Typewriter" w:semiHidden="1" w:unhideWhenUsed="1"/>
     <w:lsdException w:name="HTML Variable" w:semiHidden="1" w:unhideWhenUsed="1"/>
+    <w:lsdException w:name="Normal Table" w:semiHidden="1" w:unhideWhenUsed="1"/>
     <w:lsdException w:name="annotation subject" w:semiHidden="1" w:unhideWhenUsed="1"/>
     <w:lsdException w:name="No List" w:semiHidden="1" w:unhideWhenUsed="1"/>
     <w:lsdException w:name="Outline List 1" w:semiHidden="1" w:unhideWhenUsed="1"/>
@@ -799,8 +796,10 @@
     <w:lsdException w:name="Table Subtle 2" w:semiHidden="1" w:unhideWhenUsed="1"/>
     <w:lsdException w:name="Table Web 1" w:semiHidden="1" w:unhideWhenUsed="1"/>
     <w:lsdException w:name="Table Web 2" w:semiHidden="1" w:unhideWhenUsed="1"/>
+    <w:lsdException w:name="Table Web 3" w:semiHidden="1" w:unhideWhenUsed="1"/>
     <w:lsdException w:name="Balloon Text" w:semiHidden="1" w:unhideWhenUsed="1"/>
     <w:lsdException w:name="Table Grid" w:uiPriority="59"/>
+    <w:lsdException w:name="Table Theme" w:semiHidden="1" w:unhideWhenUsed="1"/>
     <w:lsdException w:name="Placeholder Text" w:semiHidden="1"/>
     <w:lsdException w:name="No Spacing" w:uiPriority="1" w:qFormat="1"/>
     <w:lsdException w:name="Light Shading" w:uiPriority="60"/>
@@ -1024,16 +1023,13 @@
     <w:link w:val="Heading1Char"/>
     <w:uiPriority w:val="9"/>
     <w:qFormat/>
-    <w:rsid w:val="00362E65"/>
+    <w:rsid w:val="00837D60"/>
     <w:pPr>
       <w:keepNext/>
       <w:keepLines/>
       <w:numPr>
         <w:numId w:val="3"/>
       </w:numPr>
-      <w:pBdr>
-        <w:bottom w:val="single" w:sz="4" w:space="1" w:color="auto"/>
-      </w:pBdr>
       <w:spacing w:before="480"/>
       <w:outlineLvl w:val="0"/>
     </w:pPr>
@@ -1054,7 +1050,7 @@
     <w:semiHidden/>
     <w:unhideWhenUsed/>
     <w:qFormat/>
-    <w:rsid w:val="00362E65"/>
+    <w:rsid w:val="001842B0"/>
     <w:pPr>
       <w:keepNext/>
       <w:keepLines/>
@@ -1063,6 +1059,7 @@
         <w:numId w:val="3"/>
       </w:numPr>
       <w:spacing w:before="200"/>
+      <w:ind w:left="432"/>
       <w:outlineLvl w:val="1"/>
     </w:pPr>
     <w:rPr>
@@ -1269,7 +1266,7 @@
     <w:basedOn w:val="DefaultParagraphFont"/>
     <w:link w:val="Heading1"/>
     <w:uiPriority w:val="9"/>
-    <w:rsid w:val="00362E65"/>
+    <w:rsid w:val="00837D60"/>
     <w:rPr>
       <w:rFonts w:asciiTheme="majorHAnsi" w:eastAsiaTheme="majorEastAsia" w:hAnsiTheme="majorHAnsi" w:cstheme="majorBidi"/>
       <w:b/>
@@ -1284,7 +1281,7 @@
     <w:link w:val="Heading2"/>
     <w:uiPriority w:val="9"/>
     <w:semiHidden/>
-    <w:rsid w:val="00362E65"/>
+    <w:rsid w:val="001842B0"/>
     <w:rPr>
       <w:rFonts w:asciiTheme="majorHAnsi" w:eastAsiaTheme="majorEastAsia" w:hAnsiTheme="majorHAnsi" w:cstheme="majorBidi"/>
       <w:b/>
@@ -1505,6 +1502,16 @@
     <w:semiHidden/>
     <w:unhideWhenUsed/>
     <w:rsid w:val="00AD31DD"/>
+  </w:style>
+  <w:style w:type="paragraph" w:customStyle="1" w:styleId="Code">
+    <w:name w:val="Code"/>
+    <w:basedOn w:val="Normal"/>
+    <w:next w:val="Normal"/>
+    <w:qFormat/>
+    <w:rsid w:val="00837D60"/>
+    <w:rPr>
+      <w:rFonts w:ascii="Courier" w:hAnsi="Courier"/>
+    </w:rPr>
   </w:style>
 </w:styles>
 </file>
@@ -1834,7 +1841,7 @@
 </file>
 
 <file path=customXml/itemProps1.xml><?xml version="1.0" encoding="utf-8"?>
-<ds:datastoreItem xmlns:ds="http://schemas.openxmlformats.org/officeDocument/2006/customXml" ds:itemID="{73EC5210-FA3E-954F-B7F5-01D361D738C3}">
+<ds:datastoreItem xmlns:ds="http://schemas.openxmlformats.org/officeDocument/2006/customXml" ds:itemID="{F7BBF269-9EBB-7D4C-B61F-5F630368F3BF}">
   <ds:schemaRefs>
     <ds:schemaRef ds:uri="http://schemas.openxmlformats.org/officeDocument/2006/bibliography"/>
   </ds:schemaRefs>

</xml_diff>

<commit_message>
Fixed the placeholder text, now the delimiters are === on either side of the text
</commit_message>
<xml_diff>
--- a/inst/ubinc/templates/report.docx
+++ b/inst/ubinc/templates/report.docx
@@ -198,7 +198,7 @@
               <w:b w:val="0"/>
               <w:bCs w:val="0"/>
             </w:rPr>
-            <w:t>&lt;::FOOTER_LEFT::&gt;</w:t>
+            <w:t>===FOOTERLEFT===</w:t>
           </w:r>
         </w:p>
       </w:tc>
@@ -300,22 +300,20 @@
           <w:pPr>
             <w:pStyle w:val="Header"/>
             <w:jc w:val="left"/>
+            <w:rPr>
+              <w:b w:val="0"/>
+              <w:bCs w:val="0"/>
+            </w:rPr>
           </w:pPr>
-          <w:proofErr w:type="gramStart"/>
+          <w:r>
+            <w:t xml:space="preserve"> </w:t>
+          </w:r>
           <w:r>
             <w:rPr>
               <w:b w:val="0"/>
               <w:bCs w:val="0"/>
             </w:rPr>
-            <w:t>&lt;::</w:t>
-          </w:r>
-          <w:proofErr w:type="gramEnd"/>
-          <w:r>
-            <w:rPr>
-              <w:b w:val="0"/>
-              <w:bCs w:val="0"/>
-            </w:rPr>
-            <w:t>HEADER_LEFT::&gt;</w:t>
+            <w:t>===HEADERLEFT===</w:t>
           </w:r>
         </w:p>
       </w:tc>
@@ -333,21 +331,12 @@
               <w:bCs w:val="0"/>
             </w:rPr>
           </w:pPr>
-          <w:proofErr w:type="gramStart"/>
           <w:r>
             <w:rPr>
               <w:b w:val="0"/>
               <w:bCs w:val="0"/>
             </w:rPr>
-            <w:t>&lt;::</w:t>
-          </w:r>
-          <w:proofErr w:type="gramEnd"/>
-          <w:r>
-            <w:rPr>
-              <w:b w:val="0"/>
-              <w:bCs w:val="0"/>
-            </w:rPr>
-            <w:t>HEADER_RIGHT::&gt;</w:t>
+            <w:t>===HEADERRIGHT===</w:t>
           </w:r>
         </w:p>
       </w:tc>

</xml_diff>

<commit_message>
Added sessionInfo() to estimation Word reporting
</commit_message>
<xml_diff>
--- a/inst/ubinc/templates/report.docx
+++ b/inst/ubinc/templates/report.docx
@@ -2,7 +2,11 @@
 <file path=word/document.xml><?xml version="1.0" encoding="utf-8"?>
 <w:document xmlns:wpc="http://schemas.microsoft.com/office/word/2010/wordprocessingCanvas" xmlns:cx="http://schemas.microsoft.com/office/drawing/2014/chartex" xmlns:cx1="http://schemas.microsoft.com/office/drawing/2015/9/8/chartex" xmlns:cx2="http://schemas.microsoft.com/office/drawing/2015/10/21/chartex" xmlns:cx3="http://schemas.microsoft.com/office/drawing/2016/5/9/chartex" xmlns:cx4="http://schemas.microsoft.com/office/drawing/2016/5/10/chartex" xmlns:cx5="http://schemas.microsoft.com/office/drawing/2016/5/11/chartex" xmlns:cx6="http://schemas.microsoft.com/office/drawing/2016/5/12/chartex" xmlns:cx7="http://schemas.microsoft.com/office/drawing/2016/5/13/chartex" xmlns:cx8="http://schemas.microsoft.com/office/drawing/2016/5/14/chartex" xmlns:mc="http://schemas.openxmlformats.org/markup-compatibility/2006" xmlns:aink="http://schemas.microsoft.com/office/drawing/2016/ink" xmlns:am3d="http://schemas.microsoft.com/office/drawing/2017/model3d" xmlns:o="urn:schemas-microsoft-com:office:office" xmlns:r="http://schemas.openxmlformats.org/officeDocument/2006/relationships" xmlns:m="http://schemas.openxmlformats.org/officeDocument/2006/math" xmlns:v="urn:schemas-microsoft-com:vml" xmlns:wp14="http://schemas.microsoft.com/office/word/2010/wordprocessingDrawing" xmlns:wp="http://schemas.openxmlformats.org/drawingml/2006/wordprocessingDrawing" xmlns:w10="urn:schemas-microsoft-com:office:word" xmlns:w="http://schemas.openxmlformats.org/wordprocessingml/2006/main" xmlns:w14="http://schemas.microsoft.com/office/word/2010/wordml" xmlns:w15="http://schemas.microsoft.com/office/word/2012/wordml" xmlns:w16cex="http://schemas.microsoft.com/office/word/2018/wordml/cex" xmlns:w16cid="http://schemas.microsoft.com/office/word/2016/wordml/cid" xmlns:w16="http://schemas.microsoft.com/office/word/2018/wordml" xmlns:w16se="http://schemas.microsoft.com/office/word/2015/wordml/symex" xmlns:wpg="http://schemas.microsoft.com/office/word/2010/wordprocessingGroup" xmlns:wpi="http://schemas.microsoft.com/office/word/2010/wordprocessingInk" xmlns:wne="http://schemas.microsoft.com/office/word/2006/wordml" xmlns:wps="http://schemas.microsoft.com/office/word/2010/wordprocessingShape" mc:Ignorable="w14 w15 w16se w16cid w16 w16cex wp14">
   <w:body>
-    <w:p/>
+    <w:p>
+      <w:pPr>
+        <w:pStyle w:val="Code"/>
+      </w:pPr>
+    </w:p>
     <w:sectPr>
       <w:headerReference w:type="even" r:id="rId8"/>
       <w:headerReference w:type="default" r:id="rId9"/>
@@ -1517,7 +1521,10 @@
     <w:basedOn w:val="Normal"/>
     <w:next w:val="Normal"/>
     <w:qFormat/>
-    <w:rsid w:val="00837D60"/>
+    <w:rsid w:val="00B1151E"/>
+    <w:pPr>
+      <w:spacing w:before="0" w:after="0"/>
+    </w:pPr>
     <w:rPr>
       <w:rFonts w:ascii="Courier" w:hAnsi="Courier"/>
     </w:rPr>

</xml_diff>

<commit_message>
updated the reporting templates to reflect the changes in the development version of onbrand.
</commit_message>
<xml_diff>
--- a/inst/ubinc/templates/report.docx
+++ b/inst/ubinc/templates/report.docx
@@ -1,10 +1,13 @@
 
 <file path=word/document.xml><?xml version="1.0" encoding="utf-8"?>
-<w:document xmlns:wpc="http://schemas.microsoft.com/office/word/2010/wordprocessingCanvas" xmlns:cx="http://schemas.microsoft.com/office/drawing/2014/chartex" xmlns:cx1="http://schemas.microsoft.com/office/drawing/2015/9/8/chartex" xmlns:cx2="http://schemas.microsoft.com/office/drawing/2015/10/21/chartex" xmlns:cx3="http://schemas.microsoft.com/office/drawing/2016/5/9/chartex" xmlns:cx4="http://schemas.microsoft.com/office/drawing/2016/5/10/chartex" xmlns:cx5="http://schemas.microsoft.com/office/drawing/2016/5/11/chartex" xmlns:cx6="http://schemas.microsoft.com/office/drawing/2016/5/12/chartex" xmlns:cx7="http://schemas.microsoft.com/office/drawing/2016/5/13/chartex" xmlns:cx8="http://schemas.microsoft.com/office/drawing/2016/5/14/chartex" xmlns:mc="http://schemas.openxmlformats.org/markup-compatibility/2006" xmlns:aink="http://schemas.microsoft.com/office/drawing/2016/ink" xmlns:am3d="http://schemas.microsoft.com/office/drawing/2017/model3d" xmlns:o="urn:schemas-microsoft-com:office:office" xmlns:r="http://schemas.openxmlformats.org/officeDocument/2006/relationships" xmlns:m="http://schemas.openxmlformats.org/officeDocument/2006/math" xmlns:v="urn:schemas-microsoft-com:vml" xmlns:wp14="http://schemas.microsoft.com/office/word/2010/wordprocessingDrawing" xmlns:wp="http://schemas.openxmlformats.org/drawingml/2006/wordprocessingDrawing" xmlns:w10="urn:schemas-microsoft-com:office:word" xmlns:w="http://schemas.openxmlformats.org/wordprocessingml/2006/main" xmlns:w14="http://schemas.microsoft.com/office/word/2010/wordml" xmlns:w15="http://schemas.microsoft.com/office/word/2012/wordml" xmlns:w16cex="http://schemas.microsoft.com/office/word/2018/wordml/cex" xmlns:w16cid="http://schemas.microsoft.com/office/word/2016/wordml/cid" xmlns:w16="http://schemas.microsoft.com/office/word/2018/wordml" xmlns:w16se="http://schemas.microsoft.com/office/word/2015/wordml/symex" xmlns:wpg="http://schemas.microsoft.com/office/word/2010/wordprocessingGroup" xmlns:wpi="http://schemas.microsoft.com/office/word/2010/wordprocessingInk" xmlns:wne="http://schemas.microsoft.com/office/word/2006/wordml" xmlns:wps="http://schemas.microsoft.com/office/word/2010/wordprocessingShape" mc:Ignorable="w14 w15 w16se w16cid w16 w16cex wp14">
+<w:document xmlns:wpc="http://schemas.microsoft.com/office/word/2010/wordprocessingCanvas" xmlns:cx="http://schemas.microsoft.com/office/drawing/2014/chartex" xmlns:cx1="http://schemas.microsoft.com/office/drawing/2015/9/8/chartex" xmlns:cx2="http://schemas.microsoft.com/office/drawing/2015/10/21/chartex" xmlns:cx3="http://schemas.microsoft.com/office/drawing/2016/5/9/chartex" xmlns:cx4="http://schemas.microsoft.com/office/drawing/2016/5/10/chartex" xmlns:cx5="http://schemas.microsoft.com/office/drawing/2016/5/11/chartex" xmlns:cx6="http://schemas.microsoft.com/office/drawing/2016/5/12/chartex" xmlns:cx7="http://schemas.microsoft.com/office/drawing/2016/5/13/chartex" xmlns:cx8="http://schemas.microsoft.com/office/drawing/2016/5/14/chartex" xmlns:mc="http://schemas.openxmlformats.org/markup-compatibility/2006" xmlns:aink="http://schemas.microsoft.com/office/drawing/2016/ink" xmlns:am3d="http://schemas.microsoft.com/office/drawing/2017/model3d" xmlns:o="urn:schemas-microsoft-com:office:office" xmlns:r="http://schemas.openxmlformats.org/officeDocument/2006/relationships" xmlns:m="http://schemas.openxmlformats.org/officeDocument/2006/math" xmlns:v="urn:schemas-microsoft-com:vml" xmlns:wp14="http://schemas.microsoft.com/office/word/2010/wordprocessingDrawing" xmlns:wp="http://schemas.openxmlformats.org/drawingml/2006/wordprocessingDrawing" xmlns:w10="urn:schemas-microsoft-com:office:word" xmlns:w="http://schemas.openxmlformats.org/wordprocessingml/2006/main" xmlns:w14="http://schemas.microsoft.com/office/word/2010/wordml" xmlns:w15="http://schemas.microsoft.com/office/word/2012/wordml" xmlns:w16cex="http://schemas.microsoft.com/office/word/2018/wordml/cex" xmlns:w16cid="http://schemas.microsoft.com/office/word/2016/wordml/cid" xmlns:w16="http://schemas.microsoft.com/office/word/2018/wordml" xmlns:w16sdtdh="http://schemas.microsoft.com/office/word/2020/wordml/sdtdatahash" xmlns:w16se="http://schemas.microsoft.com/office/word/2015/wordml/symex" xmlns:wpg="http://schemas.microsoft.com/office/word/2010/wordprocessingGroup" xmlns:wpi="http://schemas.microsoft.com/office/word/2010/wordprocessingInk" xmlns:wne="http://schemas.microsoft.com/office/word/2006/wordml" xmlns:wps="http://schemas.microsoft.com/office/word/2010/wordprocessingShape" mc:Ignorable="w14 w15 w16se w16cid w16 w16cex w16sdtdh wp14">
   <w:body>
     <w:p>
       <w:pPr>
-        <w:pStyle w:val="Code"/>
+        <w:pStyle w:val="Notes"/>
+        <w:rPr>
+          <w:rStyle w:val="referenceid"/>
+        </w:rPr>
       </w:pPr>
     </w:p>
     <w:sectPr>
@@ -24,7 +27,7 @@
 </file>
 
 <file path=word/endnotes.xml><?xml version="1.0" encoding="utf-8"?>
-<w:endnotes xmlns:wpc="http://schemas.microsoft.com/office/word/2010/wordprocessingCanvas" xmlns:cx="http://schemas.microsoft.com/office/drawing/2014/chartex" xmlns:cx1="http://schemas.microsoft.com/office/drawing/2015/9/8/chartex" xmlns:cx2="http://schemas.microsoft.com/office/drawing/2015/10/21/chartex" xmlns:cx3="http://schemas.microsoft.com/office/drawing/2016/5/9/chartex" xmlns:cx4="http://schemas.microsoft.com/office/drawing/2016/5/10/chartex" xmlns:cx5="http://schemas.microsoft.com/office/drawing/2016/5/11/chartex" xmlns:cx6="http://schemas.microsoft.com/office/drawing/2016/5/12/chartex" xmlns:cx7="http://schemas.microsoft.com/office/drawing/2016/5/13/chartex" xmlns:cx8="http://schemas.microsoft.com/office/drawing/2016/5/14/chartex" xmlns:mc="http://schemas.openxmlformats.org/markup-compatibility/2006" xmlns:aink="http://schemas.microsoft.com/office/drawing/2016/ink" xmlns:am3d="http://schemas.microsoft.com/office/drawing/2017/model3d" xmlns:o="urn:schemas-microsoft-com:office:office" xmlns:r="http://schemas.openxmlformats.org/officeDocument/2006/relationships" xmlns:m="http://schemas.openxmlformats.org/officeDocument/2006/math" xmlns:v="urn:schemas-microsoft-com:vml" xmlns:wp14="http://schemas.microsoft.com/office/word/2010/wordprocessingDrawing" xmlns:wp="http://schemas.openxmlformats.org/drawingml/2006/wordprocessingDrawing" xmlns:w10="urn:schemas-microsoft-com:office:word" xmlns:w="http://schemas.openxmlformats.org/wordprocessingml/2006/main" xmlns:w14="http://schemas.microsoft.com/office/word/2010/wordml" xmlns:w15="http://schemas.microsoft.com/office/word/2012/wordml" xmlns:w16cex="http://schemas.microsoft.com/office/word/2018/wordml/cex" xmlns:w16cid="http://schemas.microsoft.com/office/word/2016/wordml/cid" xmlns:w16="http://schemas.microsoft.com/office/word/2018/wordml" xmlns:w16se="http://schemas.microsoft.com/office/word/2015/wordml/symex" xmlns:wpg="http://schemas.microsoft.com/office/word/2010/wordprocessingGroup" xmlns:wpi="http://schemas.microsoft.com/office/word/2010/wordprocessingInk" xmlns:wne="http://schemas.microsoft.com/office/word/2006/wordml" xmlns:wps="http://schemas.microsoft.com/office/word/2010/wordprocessingShape" mc:Ignorable="w14 w15 w16se w16cid w16 w16cex wp14">
+<w:endnotes xmlns:wpc="http://schemas.microsoft.com/office/word/2010/wordprocessingCanvas" xmlns:cx="http://schemas.microsoft.com/office/drawing/2014/chartex" xmlns:cx1="http://schemas.microsoft.com/office/drawing/2015/9/8/chartex" xmlns:cx2="http://schemas.microsoft.com/office/drawing/2015/10/21/chartex" xmlns:cx3="http://schemas.microsoft.com/office/drawing/2016/5/9/chartex" xmlns:cx4="http://schemas.microsoft.com/office/drawing/2016/5/10/chartex" xmlns:cx5="http://schemas.microsoft.com/office/drawing/2016/5/11/chartex" xmlns:cx6="http://schemas.microsoft.com/office/drawing/2016/5/12/chartex" xmlns:cx7="http://schemas.microsoft.com/office/drawing/2016/5/13/chartex" xmlns:cx8="http://schemas.microsoft.com/office/drawing/2016/5/14/chartex" xmlns:mc="http://schemas.openxmlformats.org/markup-compatibility/2006" xmlns:aink="http://schemas.microsoft.com/office/drawing/2016/ink" xmlns:am3d="http://schemas.microsoft.com/office/drawing/2017/model3d" xmlns:o="urn:schemas-microsoft-com:office:office" xmlns:r="http://schemas.openxmlformats.org/officeDocument/2006/relationships" xmlns:m="http://schemas.openxmlformats.org/officeDocument/2006/math" xmlns:v="urn:schemas-microsoft-com:vml" xmlns:wp14="http://schemas.microsoft.com/office/word/2010/wordprocessingDrawing" xmlns:wp="http://schemas.openxmlformats.org/drawingml/2006/wordprocessingDrawing" xmlns:w10="urn:schemas-microsoft-com:office:word" xmlns:w="http://schemas.openxmlformats.org/wordprocessingml/2006/main" xmlns:w14="http://schemas.microsoft.com/office/word/2010/wordml" xmlns:w15="http://schemas.microsoft.com/office/word/2012/wordml" xmlns:w16cex="http://schemas.microsoft.com/office/word/2018/wordml/cex" xmlns:w16cid="http://schemas.microsoft.com/office/word/2016/wordml/cid" xmlns:w16="http://schemas.microsoft.com/office/word/2018/wordml" xmlns:w16sdtdh="http://schemas.microsoft.com/office/word/2020/wordml/sdtdatahash" xmlns:w16se="http://schemas.microsoft.com/office/word/2015/wordml/symex" xmlns:wpg="http://schemas.microsoft.com/office/word/2010/wordprocessingGroup" xmlns:wpi="http://schemas.microsoft.com/office/word/2010/wordprocessingInk" xmlns:wne="http://schemas.microsoft.com/office/word/2006/wordml" xmlns:wps="http://schemas.microsoft.com/office/word/2010/wordprocessingShape" mc:Ignorable="w14 w15 w16se w16cid w16 w16cex w16sdtdh wp14">
   <w:endnote w:type="separator" w:id="-1">
     <w:p>
       <w:r>
@@ -43,7 +46,7 @@
 </file>
 
 <file path=word/footer1.xml><?xml version="1.0" encoding="utf-8"?>
-<w:ftr xmlns:wpc="http://schemas.microsoft.com/office/word/2010/wordprocessingCanvas" xmlns:cx="http://schemas.microsoft.com/office/drawing/2014/chartex" xmlns:cx1="http://schemas.microsoft.com/office/drawing/2015/9/8/chartex" xmlns:cx2="http://schemas.microsoft.com/office/drawing/2015/10/21/chartex" xmlns:cx3="http://schemas.microsoft.com/office/drawing/2016/5/9/chartex" xmlns:cx4="http://schemas.microsoft.com/office/drawing/2016/5/10/chartex" xmlns:cx5="http://schemas.microsoft.com/office/drawing/2016/5/11/chartex" xmlns:cx6="http://schemas.microsoft.com/office/drawing/2016/5/12/chartex" xmlns:cx7="http://schemas.microsoft.com/office/drawing/2016/5/13/chartex" xmlns:cx8="http://schemas.microsoft.com/office/drawing/2016/5/14/chartex" xmlns:mc="http://schemas.openxmlformats.org/markup-compatibility/2006" xmlns:aink="http://schemas.microsoft.com/office/drawing/2016/ink" xmlns:am3d="http://schemas.microsoft.com/office/drawing/2017/model3d" xmlns:o="urn:schemas-microsoft-com:office:office" xmlns:r="http://schemas.openxmlformats.org/officeDocument/2006/relationships" xmlns:m="http://schemas.openxmlformats.org/officeDocument/2006/math" xmlns:v="urn:schemas-microsoft-com:vml" xmlns:wp14="http://schemas.microsoft.com/office/word/2010/wordprocessingDrawing" xmlns:wp="http://schemas.openxmlformats.org/drawingml/2006/wordprocessingDrawing" xmlns:w10="urn:schemas-microsoft-com:office:word" xmlns:w="http://schemas.openxmlformats.org/wordprocessingml/2006/main" xmlns:w14="http://schemas.microsoft.com/office/word/2010/wordml" xmlns:w15="http://schemas.microsoft.com/office/word/2012/wordml" xmlns:w16cex="http://schemas.microsoft.com/office/word/2018/wordml/cex" xmlns:w16cid="http://schemas.microsoft.com/office/word/2016/wordml/cid" xmlns:w16="http://schemas.microsoft.com/office/word/2018/wordml" xmlns:w16se="http://schemas.microsoft.com/office/word/2015/wordml/symex" xmlns:wpg="http://schemas.microsoft.com/office/word/2010/wordprocessingGroup" xmlns:wpi="http://schemas.microsoft.com/office/word/2010/wordprocessingInk" xmlns:wne="http://schemas.microsoft.com/office/word/2006/wordml" xmlns:wps="http://schemas.microsoft.com/office/word/2010/wordprocessingShape" mc:Ignorable="w14 w15 w16se w16cid w16 w16cex wp14">
+<w:ftr xmlns:wpc="http://schemas.microsoft.com/office/word/2010/wordprocessingCanvas" xmlns:cx="http://schemas.microsoft.com/office/drawing/2014/chartex" xmlns:cx1="http://schemas.microsoft.com/office/drawing/2015/9/8/chartex" xmlns:cx2="http://schemas.microsoft.com/office/drawing/2015/10/21/chartex" xmlns:cx3="http://schemas.microsoft.com/office/drawing/2016/5/9/chartex" xmlns:cx4="http://schemas.microsoft.com/office/drawing/2016/5/10/chartex" xmlns:cx5="http://schemas.microsoft.com/office/drawing/2016/5/11/chartex" xmlns:cx6="http://schemas.microsoft.com/office/drawing/2016/5/12/chartex" xmlns:cx7="http://schemas.microsoft.com/office/drawing/2016/5/13/chartex" xmlns:cx8="http://schemas.microsoft.com/office/drawing/2016/5/14/chartex" xmlns:mc="http://schemas.openxmlformats.org/markup-compatibility/2006" xmlns:aink="http://schemas.microsoft.com/office/drawing/2016/ink" xmlns:am3d="http://schemas.microsoft.com/office/drawing/2017/model3d" xmlns:o="urn:schemas-microsoft-com:office:office" xmlns:r="http://schemas.openxmlformats.org/officeDocument/2006/relationships" xmlns:m="http://schemas.openxmlformats.org/officeDocument/2006/math" xmlns:v="urn:schemas-microsoft-com:vml" xmlns:wp14="http://schemas.microsoft.com/office/word/2010/wordprocessingDrawing" xmlns:wp="http://schemas.openxmlformats.org/drawingml/2006/wordprocessingDrawing" xmlns:w10="urn:schemas-microsoft-com:office:word" xmlns:w="http://schemas.openxmlformats.org/wordprocessingml/2006/main" xmlns:w14="http://schemas.microsoft.com/office/word/2010/wordml" xmlns:w15="http://schemas.microsoft.com/office/word/2012/wordml" xmlns:w16cex="http://schemas.microsoft.com/office/word/2018/wordml/cex" xmlns:w16cid="http://schemas.microsoft.com/office/word/2016/wordml/cid" xmlns:w16="http://schemas.microsoft.com/office/word/2018/wordml" xmlns:w16sdtdh="http://schemas.microsoft.com/office/word/2020/wordml/sdtdatahash" xmlns:w16se="http://schemas.microsoft.com/office/word/2015/wordml/symex" xmlns:wpg="http://schemas.microsoft.com/office/word/2010/wordprocessingGroup" xmlns:wpi="http://schemas.microsoft.com/office/word/2010/wordprocessingInk" xmlns:wne="http://schemas.microsoft.com/office/word/2006/wordml" xmlns:wps="http://schemas.microsoft.com/office/word/2010/wordprocessingShape" mc:Ignorable="w14 w15 w16se w16cid w16 w16cex w16sdtdh wp14">
   <w:sdt>
     <w:sdtPr>
       <w:rPr>
@@ -100,7 +103,7 @@
 </file>
 
 <file path=word/footer2.xml><?xml version="1.0" encoding="utf-8"?>
-<w:ftr xmlns:wpc="http://schemas.microsoft.com/office/word/2010/wordprocessingCanvas" xmlns:cx="http://schemas.microsoft.com/office/drawing/2014/chartex" xmlns:cx1="http://schemas.microsoft.com/office/drawing/2015/9/8/chartex" xmlns:cx2="http://schemas.microsoft.com/office/drawing/2015/10/21/chartex" xmlns:cx3="http://schemas.microsoft.com/office/drawing/2016/5/9/chartex" xmlns:cx4="http://schemas.microsoft.com/office/drawing/2016/5/10/chartex" xmlns:cx5="http://schemas.microsoft.com/office/drawing/2016/5/11/chartex" xmlns:cx6="http://schemas.microsoft.com/office/drawing/2016/5/12/chartex" xmlns:cx7="http://schemas.microsoft.com/office/drawing/2016/5/13/chartex" xmlns:cx8="http://schemas.microsoft.com/office/drawing/2016/5/14/chartex" xmlns:mc="http://schemas.openxmlformats.org/markup-compatibility/2006" xmlns:aink="http://schemas.microsoft.com/office/drawing/2016/ink" xmlns:am3d="http://schemas.microsoft.com/office/drawing/2017/model3d" xmlns:o="urn:schemas-microsoft-com:office:office" xmlns:r="http://schemas.openxmlformats.org/officeDocument/2006/relationships" xmlns:m="http://schemas.openxmlformats.org/officeDocument/2006/math" xmlns:v="urn:schemas-microsoft-com:vml" xmlns:wp14="http://schemas.microsoft.com/office/word/2010/wordprocessingDrawing" xmlns:wp="http://schemas.openxmlformats.org/drawingml/2006/wordprocessingDrawing" xmlns:w10="urn:schemas-microsoft-com:office:word" xmlns:w="http://schemas.openxmlformats.org/wordprocessingml/2006/main" xmlns:w14="http://schemas.microsoft.com/office/word/2010/wordml" xmlns:w15="http://schemas.microsoft.com/office/word/2012/wordml" xmlns:w16cex="http://schemas.microsoft.com/office/word/2018/wordml/cex" xmlns:w16cid="http://schemas.microsoft.com/office/word/2016/wordml/cid" xmlns:w16="http://schemas.microsoft.com/office/word/2018/wordml" xmlns:w16se="http://schemas.microsoft.com/office/word/2015/wordml/symex" xmlns:wpg="http://schemas.microsoft.com/office/word/2010/wordprocessingGroup" xmlns:wpi="http://schemas.microsoft.com/office/word/2010/wordprocessingInk" xmlns:wne="http://schemas.microsoft.com/office/word/2006/wordml" xmlns:wps="http://schemas.microsoft.com/office/word/2010/wordprocessingShape" mc:Ignorable="w14 w15 w16se w16cid w16 w16cex wp14">
+<w:ftr xmlns:wpc="http://schemas.microsoft.com/office/word/2010/wordprocessingCanvas" xmlns:cx="http://schemas.microsoft.com/office/drawing/2014/chartex" xmlns:cx1="http://schemas.microsoft.com/office/drawing/2015/9/8/chartex" xmlns:cx2="http://schemas.microsoft.com/office/drawing/2015/10/21/chartex" xmlns:cx3="http://schemas.microsoft.com/office/drawing/2016/5/9/chartex" xmlns:cx4="http://schemas.microsoft.com/office/drawing/2016/5/10/chartex" xmlns:cx5="http://schemas.microsoft.com/office/drawing/2016/5/11/chartex" xmlns:cx6="http://schemas.microsoft.com/office/drawing/2016/5/12/chartex" xmlns:cx7="http://schemas.microsoft.com/office/drawing/2016/5/13/chartex" xmlns:cx8="http://schemas.microsoft.com/office/drawing/2016/5/14/chartex" xmlns:mc="http://schemas.openxmlformats.org/markup-compatibility/2006" xmlns:aink="http://schemas.microsoft.com/office/drawing/2016/ink" xmlns:am3d="http://schemas.microsoft.com/office/drawing/2017/model3d" xmlns:o="urn:schemas-microsoft-com:office:office" xmlns:r="http://schemas.openxmlformats.org/officeDocument/2006/relationships" xmlns:m="http://schemas.openxmlformats.org/officeDocument/2006/math" xmlns:v="urn:schemas-microsoft-com:vml" xmlns:wp14="http://schemas.microsoft.com/office/word/2010/wordprocessingDrawing" xmlns:wp="http://schemas.openxmlformats.org/drawingml/2006/wordprocessingDrawing" xmlns:w10="urn:schemas-microsoft-com:office:word" xmlns:w="http://schemas.openxmlformats.org/wordprocessingml/2006/main" xmlns:w14="http://schemas.microsoft.com/office/word/2010/wordml" xmlns:w15="http://schemas.microsoft.com/office/word/2012/wordml" xmlns:w16cex="http://schemas.microsoft.com/office/word/2018/wordml/cex" xmlns:w16cid="http://schemas.microsoft.com/office/word/2016/wordml/cid" xmlns:w16="http://schemas.microsoft.com/office/word/2018/wordml" xmlns:w16sdtdh="http://schemas.microsoft.com/office/word/2020/wordml/sdtdatahash" xmlns:w16se="http://schemas.microsoft.com/office/word/2015/wordml/symex" xmlns:wpg="http://schemas.microsoft.com/office/word/2010/wordprocessingGroup" xmlns:wpi="http://schemas.microsoft.com/office/word/2010/wordprocessingInk" xmlns:wne="http://schemas.microsoft.com/office/word/2006/wordml" xmlns:wps="http://schemas.microsoft.com/office/word/2010/wordprocessingShape" mc:Ignorable="w14 w15 w16se w16cid w16 w16cex w16sdtdh wp14">
   <w:sdt>
     <w:sdtPr>
       <w:rPr>
@@ -233,7 +236,7 @@
 </file>
 
 <file path=word/footer3.xml><?xml version="1.0" encoding="utf-8"?>
-<w:ftr xmlns:wpc="http://schemas.microsoft.com/office/word/2010/wordprocessingCanvas" xmlns:cx="http://schemas.microsoft.com/office/drawing/2014/chartex" xmlns:cx1="http://schemas.microsoft.com/office/drawing/2015/9/8/chartex" xmlns:cx2="http://schemas.microsoft.com/office/drawing/2015/10/21/chartex" xmlns:cx3="http://schemas.microsoft.com/office/drawing/2016/5/9/chartex" xmlns:cx4="http://schemas.microsoft.com/office/drawing/2016/5/10/chartex" xmlns:cx5="http://schemas.microsoft.com/office/drawing/2016/5/11/chartex" xmlns:cx6="http://schemas.microsoft.com/office/drawing/2016/5/12/chartex" xmlns:cx7="http://schemas.microsoft.com/office/drawing/2016/5/13/chartex" xmlns:cx8="http://schemas.microsoft.com/office/drawing/2016/5/14/chartex" xmlns:mc="http://schemas.openxmlformats.org/markup-compatibility/2006" xmlns:aink="http://schemas.microsoft.com/office/drawing/2016/ink" xmlns:am3d="http://schemas.microsoft.com/office/drawing/2017/model3d" xmlns:o="urn:schemas-microsoft-com:office:office" xmlns:r="http://schemas.openxmlformats.org/officeDocument/2006/relationships" xmlns:m="http://schemas.openxmlformats.org/officeDocument/2006/math" xmlns:v="urn:schemas-microsoft-com:vml" xmlns:wp14="http://schemas.microsoft.com/office/word/2010/wordprocessingDrawing" xmlns:wp="http://schemas.openxmlformats.org/drawingml/2006/wordprocessingDrawing" xmlns:w10="urn:schemas-microsoft-com:office:word" xmlns:w="http://schemas.openxmlformats.org/wordprocessingml/2006/main" xmlns:w14="http://schemas.microsoft.com/office/word/2010/wordml" xmlns:w15="http://schemas.microsoft.com/office/word/2012/wordml" xmlns:w16cex="http://schemas.microsoft.com/office/word/2018/wordml/cex" xmlns:w16cid="http://schemas.microsoft.com/office/word/2016/wordml/cid" xmlns:w16="http://schemas.microsoft.com/office/word/2018/wordml" xmlns:w16se="http://schemas.microsoft.com/office/word/2015/wordml/symex" xmlns:wpg="http://schemas.microsoft.com/office/word/2010/wordprocessingGroup" xmlns:wpi="http://schemas.microsoft.com/office/word/2010/wordprocessingInk" xmlns:wne="http://schemas.microsoft.com/office/word/2006/wordml" xmlns:wps="http://schemas.microsoft.com/office/word/2010/wordprocessingShape" mc:Ignorable="w14 w15 w16se w16cid w16 w16cex wp14">
+<w:ftr xmlns:wpc="http://schemas.microsoft.com/office/word/2010/wordprocessingCanvas" xmlns:cx="http://schemas.microsoft.com/office/drawing/2014/chartex" xmlns:cx1="http://schemas.microsoft.com/office/drawing/2015/9/8/chartex" xmlns:cx2="http://schemas.microsoft.com/office/drawing/2015/10/21/chartex" xmlns:cx3="http://schemas.microsoft.com/office/drawing/2016/5/9/chartex" xmlns:cx4="http://schemas.microsoft.com/office/drawing/2016/5/10/chartex" xmlns:cx5="http://schemas.microsoft.com/office/drawing/2016/5/11/chartex" xmlns:cx6="http://schemas.microsoft.com/office/drawing/2016/5/12/chartex" xmlns:cx7="http://schemas.microsoft.com/office/drawing/2016/5/13/chartex" xmlns:cx8="http://schemas.microsoft.com/office/drawing/2016/5/14/chartex" xmlns:mc="http://schemas.openxmlformats.org/markup-compatibility/2006" xmlns:aink="http://schemas.microsoft.com/office/drawing/2016/ink" xmlns:am3d="http://schemas.microsoft.com/office/drawing/2017/model3d" xmlns:o="urn:schemas-microsoft-com:office:office" xmlns:r="http://schemas.openxmlformats.org/officeDocument/2006/relationships" xmlns:m="http://schemas.openxmlformats.org/officeDocument/2006/math" xmlns:v="urn:schemas-microsoft-com:vml" xmlns:wp14="http://schemas.microsoft.com/office/word/2010/wordprocessingDrawing" xmlns:wp="http://schemas.openxmlformats.org/drawingml/2006/wordprocessingDrawing" xmlns:w10="urn:schemas-microsoft-com:office:word" xmlns:w="http://schemas.openxmlformats.org/wordprocessingml/2006/main" xmlns:w14="http://schemas.microsoft.com/office/word/2010/wordml" xmlns:w15="http://schemas.microsoft.com/office/word/2012/wordml" xmlns:w16cex="http://schemas.microsoft.com/office/word/2018/wordml/cex" xmlns:w16cid="http://schemas.microsoft.com/office/word/2016/wordml/cid" xmlns:w16="http://schemas.microsoft.com/office/word/2018/wordml" xmlns:w16sdtdh="http://schemas.microsoft.com/office/word/2020/wordml/sdtdatahash" xmlns:w16se="http://schemas.microsoft.com/office/word/2015/wordml/symex" xmlns:wpg="http://schemas.microsoft.com/office/word/2010/wordprocessingGroup" xmlns:wpi="http://schemas.microsoft.com/office/word/2010/wordprocessingInk" xmlns:wne="http://schemas.microsoft.com/office/word/2006/wordml" xmlns:wps="http://schemas.microsoft.com/office/word/2010/wordprocessingShape" mc:Ignorable="w14 w15 w16se w16cid w16 w16cex w16sdtdh wp14">
   <w:p>
     <w:pPr>
       <w:pStyle w:val="Footer"/>
@@ -243,7 +246,7 @@
 </file>
 
 <file path=word/footnotes.xml><?xml version="1.0" encoding="utf-8"?>
-<w:footnotes xmlns:wpc="http://schemas.microsoft.com/office/word/2010/wordprocessingCanvas" xmlns:cx="http://schemas.microsoft.com/office/drawing/2014/chartex" xmlns:cx1="http://schemas.microsoft.com/office/drawing/2015/9/8/chartex" xmlns:cx2="http://schemas.microsoft.com/office/drawing/2015/10/21/chartex" xmlns:cx3="http://schemas.microsoft.com/office/drawing/2016/5/9/chartex" xmlns:cx4="http://schemas.microsoft.com/office/drawing/2016/5/10/chartex" xmlns:cx5="http://schemas.microsoft.com/office/drawing/2016/5/11/chartex" xmlns:cx6="http://schemas.microsoft.com/office/drawing/2016/5/12/chartex" xmlns:cx7="http://schemas.microsoft.com/office/drawing/2016/5/13/chartex" xmlns:cx8="http://schemas.microsoft.com/office/drawing/2016/5/14/chartex" xmlns:mc="http://schemas.openxmlformats.org/markup-compatibility/2006" xmlns:aink="http://schemas.microsoft.com/office/drawing/2016/ink" xmlns:am3d="http://schemas.microsoft.com/office/drawing/2017/model3d" xmlns:o="urn:schemas-microsoft-com:office:office" xmlns:r="http://schemas.openxmlformats.org/officeDocument/2006/relationships" xmlns:m="http://schemas.openxmlformats.org/officeDocument/2006/math" xmlns:v="urn:schemas-microsoft-com:vml" xmlns:wp14="http://schemas.microsoft.com/office/word/2010/wordprocessingDrawing" xmlns:wp="http://schemas.openxmlformats.org/drawingml/2006/wordprocessingDrawing" xmlns:w10="urn:schemas-microsoft-com:office:word" xmlns:w="http://schemas.openxmlformats.org/wordprocessingml/2006/main" xmlns:w14="http://schemas.microsoft.com/office/word/2010/wordml" xmlns:w15="http://schemas.microsoft.com/office/word/2012/wordml" xmlns:w16cex="http://schemas.microsoft.com/office/word/2018/wordml/cex" xmlns:w16cid="http://schemas.microsoft.com/office/word/2016/wordml/cid" xmlns:w16="http://schemas.microsoft.com/office/word/2018/wordml" xmlns:w16se="http://schemas.microsoft.com/office/word/2015/wordml/symex" xmlns:wpg="http://schemas.microsoft.com/office/word/2010/wordprocessingGroup" xmlns:wpi="http://schemas.microsoft.com/office/word/2010/wordprocessingInk" xmlns:wne="http://schemas.microsoft.com/office/word/2006/wordml" xmlns:wps="http://schemas.microsoft.com/office/word/2010/wordprocessingShape" mc:Ignorable="w14 w15 w16se w16cid w16 w16cex wp14">
+<w:footnotes xmlns:wpc="http://schemas.microsoft.com/office/word/2010/wordprocessingCanvas" xmlns:cx="http://schemas.microsoft.com/office/drawing/2014/chartex" xmlns:cx1="http://schemas.microsoft.com/office/drawing/2015/9/8/chartex" xmlns:cx2="http://schemas.microsoft.com/office/drawing/2015/10/21/chartex" xmlns:cx3="http://schemas.microsoft.com/office/drawing/2016/5/9/chartex" xmlns:cx4="http://schemas.microsoft.com/office/drawing/2016/5/10/chartex" xmlns:cx5="http://schemas.microsoft.com/office/drawing/2016/5/11/chartex" xmlns:cx6="http://schemas.microsoft.com/office/drawing/2016/5/12/chartex" xmlns:cx7="http://schemas.microsoft.com/office/drawing/2016/5/13/chartex" xmlns:cx8="http://schemas.microsoft.com/office/drawing/2016/5/14/chartex" xmlns:mc="http://schemas.openxmlformats.org/markup-compatibility/2006" xmlns:aink="http://schemas.microsoft.com/office/drawing/2016/ink" xmlns:am3d="http://schemas.microsoft.com/office/drawing/2017/model3d" xmlns:o="urn:schemas-microsoft-com:office:office" xmlns:r="http://schemas.openxmlformats.org/officeDocument/2006/relationships" xmlns:m="http://schemas.openxmlformats.org/officeDocument/2006/math" xmlns:v="urn:schemas-microsoft-com:vml" xmlns:wp14="http://schemas.microsoft.com/office/word/2010/wordprocessingDrawing" xmlns:wp="http://schemas.openxmlformats.org/drawingml/2006/wordprocessingDrawing" xmlns:w10="urn:schemas-microsoft-com:office:word" xmlns:w="http://schemas.openxmlformats.org/wordprocessingml/2006/main" xmlns:w14="http://schemas.microsoft.com/office/word/2010/wordml" xmlns:w15="http://schemas.microsoft.com/office/word/2012/wordml" xmlns:w16cex="http://schemas.microsoft.com/office/word/2018/wordml/cex" xmlns:w16cid="http://schemas.microsoft.com/office/word/2016/wordml/cid" xmlns:w16="http://schemas.microsoft.com/office/word/2018/wordml" xmlns:w16sdtdh="http://schemas.microsoft.com/office/word/2020/wordml/sdtdatahash" xmlns:w16se="http://schemas.microsoft.com/office/word/2015/wordml/symex" xmlns:wpg="http://schemas.microsoft.com/office/word/2010/wordprocessingGroup" xmlns:wpi="http://schemas.microsoft.com/office/word/2010/wordprocessingInk" xmlns:wne="http://schemas.microsoft.com/office/word/2006/wordml" xmlns:wps="http://schemas.microsoft.com/office/word/2010/wordprocessingShape" mc:Ignorable="w14 w15 w16se w16cid w16 w16cex w16sdtdh wp14">
   <w:footnote w:type="separator" w:id="-1">
     <w:p>
       <w:r>
@@ -262,7 +265,7 @@
 </file>
 
 <file path=word/header1.xml><?xml version="1.0" encoding="utf-8"?>
-<w:hdr xmlns:wpc="http://schemas.microsoft.com/office/word/2010/wordprocessingCanvas" xmlns:cx="http://schemas.microsoft.com/office/drawing/2014/chartex" xmlns:cx1="http://schemas.microsoft.com/office/drawing/2015/9/8/chartex" xmlns:cx2="http://schemas.microsoft.com/office/drawing/2015/10/21/chartex" xmlns:cx3="http://schemas.microsoft.com/office/drawing/2016/5/9/chartex" xmlns:cx4="http://schemas.microsoft.com/office/drawing/2016/5/10/chartex" xmlns:cx5="http://schemas.microsoft.com/office/drawing/2016/5/11/chartex" xmlns:cx6="http://schemas.microsoft.com/office/drawing/2016/5/12/chartex" xmlns:cx7="http://schemas.microsoft.com/office/drawing/2016/5/13/chartex" xmlns:cx8="http://schemas.microsoft.com/office/drawing/2016/5/14/chartex" xmlns:mc="http://schemas.openxmlformats.org/markup-compatibility/2006" xmlns:aink="http://schemas.microsoft.com/office/drawing/2016/ink" xmlns:am3d="http://schemas.microsoft.com/office/drawing/2017/model3d" xmlns:o="urn:schemas-microsoft-com:office:office" xmlns:r="http://schemas.openxmlformats.org/officeDocument/2006/relationships" xmlns:m="http://schemas.openxmlformats.org/officeDocument/2006/math" xmlns:v="urn:schemas-microsoft-com:vml" xmlns:wp14="http://schemas.microsoft.com/office/word/2010/wordprocessingDrawing" xmlns:wp="http://schemas.openxmlformats.org/drawingml/2006/wordprocessingDrawing" xmlns:w10="urn:schemas-microsoft-com:office:word" xmlns:w="http://schemas.openxmlformats.org/wordprocessingml/2006/main" xmlns:w14="http://schemas.microsoft.com/office/word/2010/wordml" xmlns:w15="http://schemas.microsoft.com/office/word/2012/wordml" xmlns:w16cex="http://schemas.microsoft.com/office/word/2018/wordml/cex" xmlns:w16cid="http://schemas.microsoft.com/office/word/2016/wordml/cid" xmlns:w16="http://schemas.microsoft.com/office/word/2018/wordml" xmlns:w16se="http://schemas.microsoft.com/office/word/2015/wordml/symex" xmlns:wpg="http://schemas.microsoft.com/office/word/2010/wordprocessingGroup" xmlns:wpi="http://schemas.microsoft.com/office/word/2010/wordprocessingInk" xmlns:wne="http://schemas.microsoft.com/office/word/2006/wordml" xmlns:wps="http://schemas.microsoft.com/office/word/2010/wordprocessingShape" mc:Ignorable="w14 w15 w16se w16cid w16 w16cex wp14">
+<w:hdr xmlns:wpc="http://schemas.microsoft.com/office/word/2010/wordprocessingCanvas" xmlns:cx="http://schemas.microsoft.com/office/drawing/2014/chartex" xmlns:cx1="http://schemas.microsoft.com/office/drawing/2015/9/8/chartex" xmlns:cx2="http://schemas.microsoft.com/office/drawing/2015/10/21/chartex" xmlns:cx3="http://schemas.microsoft.com/office/drawing/2016/5/9/chartex" xmlns:cx4="http://schemas.microsoft.com/office/drawing/2016/5/10/chartex" xmlns:cx5="http://schemas.microsoft.com/office/drawing/2016/5/11/chartex" xmlns:cx6="http://schemas.microsoft.com/office/drawing/2016/5/12/chartex" xmlns:cx7="http://schemas.microsoft.com/office/drawing/2016/5/13/chartex" xmlns:cx8="http://schemas.microsoft.com/office/drawing/2016/5/14/chartex" xmlns:mc="http://schemas.openxmlformats.org/markup-compatibility/2006" xmlns:aink="http://schemas.microsoft.com/office/drawing/2016/ink" xmlns:am3d="http://schemas.microsoft.com/office/drawing/2017/model3d" xmlns:o="urn:schemas-microsoft-com:office:office" xmlns:r="http://schemas.openxmlformats.org/officeDocument/2006/relationships" xmlns:m="http://schemas.openxmlformats.org/officeDocument/2006/math" xmlns:v="urn:schemas-microsoft-com:vml" xmlns:wp14="http://schemas.microsoft.com/office/word/2010/wordprocessingDrawing" xmlns:wp="http://schemas.openxmlformats.org/drawingml/2006/wordprocessingDrawing" xmlns:w10="urn:schemas-microsoft-com:office:word" xmlns:w="http://schemas.openxmlformats.org/wordprocessingml/2006/main" xmlns:w14="http://schemas.microsoft.com/office/word/2010/wordml" xmlns:w15="http://schemas.microsoft.com/office/word/2012/wordml" xmlns:w16cex="http://schemas.microsoft.com/office/word/2018/wordml/cex" xmlns:w16cid="http://schemas.microsoft.com/office/word/2016/wordml/cid" xmlns:w16="http://schemas.microsoft.com/office/word/2018/wordml" xmlns:w16sdtdh="http://schemas.microsoft.com/office/word/2020/wordml/sdtdatahash" xmlns:w16se="http://schemas.microsoft.com/office/word/2015/wordml/symex" xmlns:wpg="http://schemas.microsoft.com/office/word/2010/wordprocessingGroup" xmlns:wpi="http://schemas.microsoft.com/office/word/2010/wordprocessingInk" xmlns:wne="http://schemas.microsoft.com/office/word/2006/wordml" xmlns:wps="http://schemas.microsoft.com/office/word/2010/wordprocessingShape" mc:Ignorable="w14 w15 w16se w16cid w16 w16cex w16sdtdh wp14">
   <w:p>
     <w:pPr>
       <w:pStyle w:val="Header"/>
@@ -272,7 +275,7 @@
 </file>
 
 <file path=word/header2.xml><?xml version="1.0" encoding="utf-8"?>
-<w:hdr xmlns:wpc="http://schemas.microsoft.com/office/word/2010/wordprocessingCanvas" xmlns:cx="http://schemas.microsoft.com/office/drawing/2014/chartex" xmlns:cx1="http://schemas.microsoft.com/office/drawing/2015/9/8/chartex" xmlns:cx2="http://schemas.microsoft.com/office/drawing/2015/10/21/chartex" xmlns:cx3="http://schemas.microsoft.com/office/drawing/2016/5/9/chartex" xmlns:cx4="http://schemas.microsoft.com/office/drawing/2016/5/10/chartex" xmlns:cx5="http://schemas.microsoft.com/office/drawing/2016/5/11/chartex" xmlns:cx6="http://schemas.microsoft.com/office/drawing/2016/5/12/chartex" xmlns:cx7="http://schemas.microsoft.com/office/drawing/2016/5/13/chartex" xmlns:cx8="http://schemas.microsoft.com/office/drawing/2016/5/14/chartex" xmlns:mc="http://schemas.openxmlformats.org/markup-compatibility/2006" xmlns:aink="http://schemas.microsoft.com/office/drawing/2016/ink" xmlns:am3d="http://schemas.microsoft.com/office/drawing/2017/model3d" xmlns:o="urn:schemas-microsoft-com:office:office" xmlns:r="http://schemas.openxmlformats.org/officeDocument/2006/relationships" xmlns:m="http://schemas.openxmlformats.org/officeDocument/2006/math" xmlns:v="urn:schemas-microsoft-com:vml" xmlns:wp14="http://schemas.microsoft.com/office/word/2010/wordprocessingDrawing" xmlns:wp="http://schemas.openxmlformats.org/drawingml/2006/wordprocessingDrawing" xmlns:w10="urn:schemas-microsoft-com:office:word" xmlns:w="http://schemas.openxmlformats.org/wordprocessingml/2006/main" xmlns:w14="http://schemas.microsoft.com/office/word/2010/wordml" xmlns:w15="http://schemas.microsoft.com/office/word/2012/wordml" xmlns:w16cex="http://schemas.microsoft.com/office/word/2018/wordml/cex" xmlns:w16cid="http://schemas.microsoft.com/office/word/2016/wordml/cid" xmlns:w16="http://schemas.microsoft.com/office/word/2018/wordml" xmlns:w16se="http://schemas.microsoft.com/office/word/2015/wordml/symex" xmlns:wpg="http://schemas.microsoft.com/office/word/2010/wordprocessingGroup" xmlns:wpi="http://schemas.microsoft.com/office/word/2010/wordprocessingInk" xmlns:wne="http://schemas.microsoft.com/office/word/2006/wordml" xmlns:wps="http://schemas.microsoft.com/office/word/2010/wordprocessingShape" mc:Ignorable="w14 w15 w16se w16cid w16 w16cex wp14">
+<w:hdr xmlns:wpc="http://schemas.microsoft.com/office/word/2010/wordprocessingCanvas" xmlns:cx="http://schemas.microsoft.com/office/drawing/2014/chartex" xmlns:cx1="http://schemas.microsoft.com/office/drawing/2015/9/8/chartex" xmlns:cx2="http://schemas.microsoft.com/office/drawing/2015/10/21/chartex" xmlns:cx3="http://schemas.microsoft.com/office/drawing/2016/5/9/chartex" xmlns:cx4="http://schemas.microsoft.com/office/drawing/2016/5/10/chartex" xmlns:cx5="http://schemas.microsoft.com/office/drawing/2016/5/11/chartex" xmlns:cx6="http://schemas.microsoft.com/office/drawing/2016/5/12/chartex" xmlns:cx7="http://schemas.microsoft.com/office/drawing/2016/5/13/chartex" xmlns:cx8="http://schemas.microsoft.com/office/drawing/2016/5/14/chartex" xmlns:mc="http://schemas.openxmlformats.org/markup-compatibility/2006" xmlns:aink="http://schemas.microsoft.com/office/drawing/2016/ink" xmlns:am3d="http://schemas.microsoft.com/office/drawing/2017/model3d" xmlns:o="urn:schemas-microsoft-com:office:office" xmlns:r="http://schemas.openxmlformats.org/officeDocument/2006/relationships" xmlns:m="http://schemas.openxmlformats.org/officeDocument/2006/math" xmlns:v="urn:schemas-microsoft-com:vml" xmlns:wp14="http://schemas.microsoft.com/office/word/2010/wordprocessingDrawing" xmlns:wp="http://schemas.openxmlformats.org/drawingml/2006/wordprocessingDrawing" xmlns:w10="urn:schemas-microsoft-com:office:word" xmlns:w="http://schemas.openxmlformats.org/wordprocessingml/2006/main" xmlns:w14="http://schemas.microsoft.com/office/word/2010/wordml" xmlns:w15="http://schemas.microsoft.com/office/word/2012/wordml" xmlns:w16cex="http://schemas.microsoft.com/office/word/2018/wordml/cex" xmlns:w16cid="http://schemas.microsoft.com/office/word/2016/wordml/cid" xmlns:w16="http://schemas.microsoft.com/office/word/2018/wordml" xmlns:w16sdtdh="http://schemas.microsoft.com/office/word/2020/wordml/sdtdatahash" xmlns:w16se="http://schemas.microsoft.com/office/word/2015/wordml/symex" xmlns:wpg="http://schemas.microsoft.com/office/word/2010/wordprocessingGroup" xmlns:wpi="http://schemas.microsoft.com/office/word/2010/wordprocessingInk" xmlns:wne="http://schemas.microsoft.com/office/word/2006/wordml" xmlns:wps="http://schemas.microsoft.com/office/word/2010/wordprocessingShape" mc:Ignorable="w14 w15 w16se w16cid w16 w16cex w16sdtdh wp14">
   <w:tbl>
     <w:tblPr>
       <w:tblStyle w:val="TableGrid"/>
@@ -355,7 +358,7 @@
 </file>
 
 <file path=word/header3.xml><?xml version="1.0" encoding="utf-8"?>
-<w:hdr xmlns:wpc="http://schemas.microsoft.com/office/word/2010/wordprocessingCanvas" xmlns:cx="http://schemas.microsoft.com/office/drawing/2014/chartex" xmlns:cx1="http://schemas.microsoft.com/office/drawing/2015/9/8/chartex" xmlns:cx2="http://schemas.microsoft.com/office/drawing/2015/10/21/chartex" xmlns:cx3="http://schemas.microsoft.com/office/drawing/2016/5/9/chartex" xmlns:cx4="http://schemas.microsoft.com/office/drawing/2016/5/10/chartex" xmlns:cx5="http://schemas.microsoft.com/office/drawing/2016/5/11/chartex" xmlns:cx6="http://schemas.microsoft.com/office/drawing/2016/5/12/chartex" xmlns:cx7="http://schemas.microsoft.com/office/drawing/2016/5/13/chartex" xmlns:cx8="http://schemas.microsoft.com/office/drawing/2016/5/14/chartex" xmlns:mc="http://schemas.openxmlformats.org/markup-compatibility/2006" xmlns:aink="http://schemas.microsoft.com/office/drawing/2016/ink" xmlns:am3d="http://schemas.microsoft.com/office/drawing/2017/model3d" xmlns:o="urn:schemas-microsoft-com:office:office" xmlns:r="http://schemas.openxmlformats.org/officeDocument/2006/relationships" xmlns:m="http://schemas.openxmlformats.org/officeDocument/2006/math" xmlns:v="urn:schemas-microsoft-com:vml" xmlns:wp14="http://schemas.microsoft.com/office/word/2010/wordprocessingDrawing" xmlns:wp="http://schemas.openxmlformats.org/drawingml/2006/wordprocessingDrawing" xmlns:w10="urn:schemas-microsoft-com:office:word" xmlns:w="http://schemas.openxmlformats.org/wordprocessingml/2006/main" xmlns:w14="http://schemas.microsoft.com/office/word/2010/wordml" xmlns:w15="http://schemas.microsoft.com/office/word/2012/wordml" xmlns:w16cex="http://schemas.microsoft.com/office/word/2018/wordml/cex" xmlns:w16cid="http://schemas.microsoft.com/office/word/2016/wordml/cid" xmlns:w16="http://schemas.microsoft.com/office/word/2018/wordml" xmlns:w16se="http://schemas.microsoft.com/office/word/2015/wordml/symex" xmlns:wpg="http://schemas.microsoft.com/office/word/2010/wordprocessingGroup" xmlns:wpi="http://schemas.microsoft.com/office/word/2010/wordprocessingInk" xmlns:wne="http://schemas.microsoft.com/office/word/2006/wordml" xmlns:wps="http://schemas.microsoft.com/office/word/2010/wordprocessingShape" mc:Ignorable="w14 w15 w16se w16cid w16 w16cex wp14">
+<w:hdr xmlns:wpc="http://schemas.microsoft.com/office/word/2010/wordprocessingCanvas" xmlns:cx="http://schemas.microsoft.com/office/drawing/2014/chartex" xmlns:cx1="http://schemas.microsoft.com/office/drawing/2015/9/8/chartex" xmlns:cx2="http://schemas.microsoft.com/office/drawing/2015/10/21/chartex" xmlns:cx3="http://schemas.microsoft.com/office/drawing/2016/5/9/chartex" xmlns:cx4="http://schemas.microsoft.com/office/drawing/2016/5/10/chartex" xmlns:cx5="http://schemas.microsoft.com/office/drawing/2016/5/11/chartex" xmlns:cx6="http://schemas.microsoft.com/office/drawing/2016/5/12/chartex" xmlns:cx7="http://schemas.microsoft.com/office/drawing/2016/5/13/chartex" xmlns:cx8="http://schemas.microsoft.com/office/drawing/2016/5/14/chartex" xmlns:mc="http://schemas.openxmlformats.org/markup-compatibility/2006" xmlns:aink="http://schemas.microsoft.com/office/drawing/2016/ink" xmlns:am3d="http://schemas.microsoft.com/office/drawing/2017/model3d" xmlns:o="urn:schemas-microsoft-com:office:office" xmlns:r="http://schemas.openxmlformats.org/officeDocument/2006/relationships" xmlns:m="http://schemas.openxmlformats.org/officeDocument/2006/math" xmlns:v="urn:schemas-microsoft-com:vml" xmlns:wp14="http://schemas.microsoft.com/office/word/2010/wordprocessingDrawing" xmlns:wp="http://schemas.openxmlformats.org/drawingml/2006/wordprocessingDrawing" xmlns:w10="urn:schemas-microsoft-com:office:word" xmlns:w="http://schemas.openxmlformats.org/wordprocessingml/2006/main" xmlns:w14="http://schemas.microsoft.com/office/word/2010/wordml" xmlns:w15="http://schemas.microsoft.com/office/word/2012/wordml" xmlns:w16cex="http://schemas.microsoft.com/office/word/2018/wordml/cex" xmlns:w16cid="http://schemas.microsoft.com/office/word/2016/wordml/cid" xmlns:w16="http://schemas.microsoft.com/office/word/2018/wordml" xmlns:w16sdtdh="http://schemas.microsoft.com/office/word/2020/wordml/sdtdatahash" xmlns:w16se="http://schemas.microsoft.com/office/word/2015/wordml/symex" xmlns:wpg="http://schemas.microsoft.com/office/word/2010/wordprocessingGroup" xmlns:wpi="http://schemas.microsoft.com/office/word/2010/wordprocessingInk" xmlns:wne="http://schemas.microsoft.com/office/word/2006/wordml" xmlns:wps="http://schemas.microsoft.com/office/word/2010/wordprocessingShape" mc:Ignorable="w14 w15 w16se w16cid w16 w16cex w16sdtdh wp14">
   <w:p>
     <w:pPr>
       <w:pStyle w:val="Header"/>
@@ -365,7 +368,7 @@
 </file>
 
 <file path=word/numbering.xml><?xml version="1.0" encoding="utf-8"?>
-<w:numbering xmlns:wpc="http://schemas.microsoft.com/office/word/2010/wordprocessingCanvas" xmlns:cx="http://schemas.microsoft.com/office/drawing/2014/chartex" xmlns:cx1="http://schemas.microsoft.com/office/drawing/2015/9/8/chartex" xmlns:cx2="http://schemas.microsoft.com/office/drawing/2015/10/21/chartex" xmlns:cx3="http://schemas.microsoft.com/office/drawing/2016/5/9/chartex" xmlns:cx4="http://schemas.microsoft.com/office/drawing/2016/5/10/chartex" xmlns:cx5="http://schemas.microsoft.com/office/drawing/2016/5/11/chartex" xmlns:cx6="http://schemas.microsoft.com/office/drawing/2016/5/12/chartex" xmlns:cx7="http://schemas.microsoft.com/office/drawing/2016/5/13/chartex" xmlns:cx8="http://schemas.microsoft.com/office/drawing/2016/5/14/chartex" xmlns:mc="http://schemas.openxmlformats.org/markup-compatibility/2006" xmlns:aink="http://schemas.microsoft.com/office/drawing/2016/ink" xmlns:am3d="http://schemas.microsoft.com/office/drawing/2017/model3d" xmlns:o="urn:schemas-microsoft-com:office:office" xmlns:r="http://schemas.openxmlformats.org/officeDocument/2006/relationships" xmlns:m="http://schemas.openxmlformats.org/officeDocument/2006/math" xmlns:v="urn:schemas-microsoft-com:vml" xmlns:wp14="http://schemas.microsoft.com/office/word/2010/wordprocessingDrawing" xmlns:wp="http://schemas.openxmlformats.org/drawingml/2006/wordprocessingDrawing" xmlns:w10="urn:schemas-microsoft-com:office:word" xmlns:w="http://schemas.openxmlformats.org/wordprocessingml/2006/main" xmlns:w14="http://schemas.microsoft.com/office/word/2010/wordml" xmlns:w15="http://schemas.microsoft.com/office/word/2012/wordml" xmlns:w16cex="http://schemas.microsoft.com/office/word/2018/wordml/cex" xmlns:w16cid="http://schemas.microsoft.com/office/word/2016/wordml/cid" xmlns:w16="http://schemas.microsoft.com/office/word/2018/wordml" xmlns:w16se="http://schemas.microsoft.com/office/word/2015/wordml/symex" xmlns:wpg="http://schemas.microsoft.com/office/word/2010/wordprocessingGroup" xmlns:wpi="http://schemas.microsoft.com/office/word/2010/wordprocessingInk" xmlns:wne="http://schemas.microsoft.com/office/word/2006/wordml" xmlns:wps="http://schemas.microsoft.com/office/word/2010/wordprocessingShape" mc:Ignorable="w14 w15 w16se w16cid w16 w16cex wp14">
+<w:numbering xmlns:wpc="http://schemas.microsoft.com/office/word/2010/wordprocessingCanvas" xmlns:cx="http://schemas.microsoft.com/office/drawing/2014/chartex" xmlns:cx1="http://schemas.microsoft.com/office/drawing/2015/9/8/chartex" xmlns:cx2="http://schemas.microsoft.com/office/drawing/2015/10/21/chartex" xmlns:cx3="http://schemas.microsoft.com/office/drawing/2016/5/9/chartex" xmlns:cx4="http://schemas.microsoft.com/office/drawing/2016/5/10/chartex" xmlns:cx5="http://schemas.microsoft.com/office/drawing/2016/5/11/chartex" xmlns:cx6="http://schemas.microsoft.com/office/drawing/2016/5/12/chartex" xmlns:cx7="http://schemas.microsoft.com/office/drawing/2016/5/13/chartex" xmlns:cx8="http://schemas.microsoft.com/office/drawing/2016/5/14/chartex" xmlns:mc="http://schemas.openxmlformats.org/markup-compatibility/2006" xmlns:aink="http://schemas.microsoft.com/office/drawing/2016/ink" xmlns:am3d="http://schemas.microsoft.com/office/drawing/2017/model3d" xmlns:o="urn:schemas-microsoft-com:office:office" xmlns:r="http://schemas.openxmlformats.org/officeDocument/2006/relationships" xmlns:m="http://schemas.openxmlformats.org/officeDocument/2006/math" xmlns:v="urn:schemas-microsoft-com:vml" xmlns:wp14="http://schemas.microsoft.com/office/word/2010/wordprocessingDrawing" xmlns:wp="http://schemas.openxmlformats.org/drawingml/2006/wordprocessingDrawing" xmlns:w10="urn:schemas-microsoft-com:office:word" xmlns:w="http://schemas.openxmlformats.org/wordprocessingml/2006/main" xmlns:w14="http://schemas.microsoft.com/office/word/2010/wordml" xmlns:w15="http://schemas.microsoft.com/office/word/2012/wordml" xmlns:w16cex="http://schemas.microsoft.com/office/word/2018/wordml/cex" xmlns:w16cid="http://schemas.microsoft.com/office/word/2016/wordml/cid" xmlns:w16="http://schemas.microsoft.com/office/word/2018/wordml" xmlns:w16sdtdh="http://schemas.microsoft.com/office/word/2020/wordml/sdtdatahash" xmlns:w16se="http://schemas.microsoft.com/office/word/2015/wordml/symex" xmlns:wpg="http://schemas.microsoft.com/office/word/2010/wordprocessingGroup" xmlns:wpi="http://schemas.microsoft.com/office/word/2010/wordprocessingInk" xmlns:wne="http://schemas.microsoft.com/office/word/2006/wordml" xmlns:wps="http://schemas.microsoft.com/office/word/2010/wordprocessingShape" mc:Ignorable="w14 w15 w16se w16cid w16 w16cex w16sdtdh wp14">
   <w:abstractNum w:abstractNumId="0" w15:restartNumberingAfterBreak="0">
     <w:nsid w:val="07E925FD"/>
     <w:multiLevelType w:val="multilevel"/>
@@ -640,7 +643,7 @@
 </file>
 
 <file path=word/styles.xml><?xml version="1.0" encoding="utf-8"?>
-<w:styles xmlns:mc="http://schemas.openxmlformats.org/markup-compatibility/2006" xmlns:r="http://schemas.openxmlformats.org/officeDocument/2006/relationships" xmlns:w="http://schemas.openxmlformats.org/wordprocessingml/2006/main" xmlns:w14="http://schemas.microsoft.com/office/word/2010/wordml" xmlns:w15="http://schemas.microsoft.com/office/word/2012/wordml" xmlns:w16cex="http://schemas.microsoft.com/office/word/2018/wordml/cex" xmlns:w16cid="http://schemas.microsoft.com/office/word/2016/wordml/cid" xmlns:w16="http://schemas.microsoft.com/office/word/2018/wordml" xmlns:w16se="http://schemas.microsoft.com/office/word/2015/wordml/symex" mc:Ignorable="w14 w15 w16se w16cid w16 w16cex">
+<w:styles xmlns:mc="http://schemas.openxmlformats.org/markup-compatibility/2006" xmlns:r="http://schemas.openxmlformats.org/officeDocument/2006/relationships" xmlns:w="http://schemas.openxmlformats.org/wordprocessingml/2006/main" xmlns:w14="http://schemas.microsoft.com/office/word/2010/wordml" xmlns:w15="http://schemas.microsoft.com/office/word/2012/wordml" xmlns:w16cex="http://schemas.microsoft.com/office/word/2018/wordml/cex" xmlns:w16cid="http://schemas.microsoft.com/office/word/2016/wordml/cid" xmlns:w16="http://schemas.microsoft.com/office/word/2018/wordml" xmlns:w16sdtdh="http://schemas.microsoft.com/office/word/2020/wordml/sdtdatahash" xmlns:w16se="http://schemas.microsoft.com/office/word/2015/wordml/symex" mc:Ignorable="w14 w15 w16se w16cid w16 w16cex w16sdtdh">
   <w:docDefaults>
     <w:rPrDefault>
       <w:rPr>
@@ -1529,6 +1532,16 @@
       <w:rFonts w:ascii="Courier" w:hAnsi="Courier"/>
     </w:rPr>
   </w:style>
+  <w:style w:type="paragraph" w:customStyle="1" w:styleId="Notes">
+    <w:name w:val="Notes"/>
+    <w:basedOn w:val="Code"/>
+    <w:qFormat/>
+    <w:rsid w:val="008E7069"/>
+    <w:rPr>
+      <w:rFonts w:ascii="Arial" w:hAnsi="Arial"/>
+      <w:sz w:val="20"/>
+    </w:rPr>
+  </w:style>
 </w:styles>
 </file>
 

</xml_diff>